<commit_message>
Implementa diag atividade discard e altera solicitacoes do professor
</commit_message>
<xml_diff>
--- a/documentation/Especificacao de Requisitos.docx
+++ b/documentation/Especificacao de Requisitos.docx
@@ -1,6 +1,6 @@
 
 <file path=word/document.xml><?xml version="1.0" encoding="utf-8"?>
-<w:document xmlns:wpc="http://schemas.microsoft.com/office/word/2010/wordprocessingCanvas" xmlns:cx="http://schemas.microsoft.com/office/drawing/2014/chartex" xmlns:cx1="http://schemas.microsoft.com/office/drawing/2015/9/8/chartex" xmlns:cx2="http://schemas.microsoft.com/office/drawing/2015/10/21/chartex" xmlns:cx3="http://schemas.microsoft.com/office/drawing/2016/5/9/chartex" xmlns:cx4="http://schemas.microsoft.com/office/drawing/2016/5/10/chartex" xmlns:cx5="http://schemas.microsoft.com/office/drawing/2016/5/11/chartex" xmlns:cx6="http://schemas.microsoft.com/office/drawing/2016/5/12/chartex" xmlns:cx7="http://schemas.microsoft.com/office/drawing/2016/5/13/chartex" xmlns:cx8="http://schemas.microsoft.com/office/drawing/2016/5/14/chartex" xmlns:mc="http://schemas.openxmlformats.org/markup-compatibility/2006" xmlns:aink="http://schemas.microsoft.com/office/drawing/2016/ink" xmlns:am3d="http://schemas.microsoft.com/office/drawing/2017/model3d" xmlns:o="urn:schemas-microsoft-com:office:office" xmlns:oel="http://schemas.microsoft.com/office/2019/extlst" xmlns:r="http://schemas.openxmlformats.org/officeDocument/2006/relationships" xmlns:m="http://schemas.openxmlformats.org/officeDocument/2006/math" xmlns:v="urn:schemas-microsoft-com:vml" xmlns:wp14="http://schemas.microsoft.com/office/word/2010/wordprocessingDrawing" xmlns:wp="http://schemas.openxmlformats.org/drawingml/2006/wordprocessingDrawing" xmlns:w10="urn:schemas-microsoft-com:office:word" xmlns:w="http://schemas.openxmlformats.org/wordprocessingml/2006/main" xmlns:w14="http://schemas.microsoft.com/office/word/2010/wordml" xmlns:w15="http://schemas.microsoft.com/office/word/2012/wordml" xmlns:w16cex="http://schemas.microsoft.com/office/word/2018/wordml/cex" xmlns:w16cid="http://schemas.microsoft.com/office/word/2016/wordml/cid" xmlns:w16="http://schemas.microsoft.com/office/word/2018/wordml" xmlns:w16sdtdh="http://schemas.microsoft.com/office/word/2020/wordml/sdtdatahash" xmlns:w16se="http://schemas.microsoft.com/office/word/2015/wordml/symex" xmlns:wpg="http://schemas.microsoft.com/office/word/2010/wordprocessingGroup" xmlns:wpi="http://schemas.microsoft.com/office/word/2010/wordprocessingInk" xmlns:wne="http://schemas.microsoft.com/office/word/2006/wordml" xmlns:wps="http://schemas.microsoft.com/office/word/2010/wordprocessingShape" mc:Ignorable="w14 w15 w16se w16cid w16 w16cex w16sdtdh wp14">
+<w:document xmlns:wpc="http://schemas.microsoft.com/office/word/2010/wordprocessingCanvas" xmlns:cx="http://schemas.microsoft.com/office/drawing/2014/chartex" xmlns:cx1="http://schemas.microsoft.com/office/drawing/2015/9/8/chartex" xmlns:cx2="http://schemas.microsoft.com/office/drawing/2015/10/21/chartex" xmlns:cx3="http://schemas.microsoft.com/office/drawing/2016/5/9/chartex" xmlns:cx4="http://schemas.microsoft.com/office/drawing/2016/5/10/chartex" xmlns:cx5="http://schemas.microsoft.com/office/drawing/2016/5/11/chartex" xmlns:cx6="http://schemas.microsoft.com/office/drawing/2016/5/12/chartex" xmlns:cx7="http://schemas.microsoft.com/office/drawing/2016/5/13/chartex" xmlns:cx8="http://schemas.microsoft.com/office/drawing/2016/5/14/chartex" xmlns:mc="http://schemas.openxmlformats.org/markup-compatibility/2006" xmlns:aink="http://schemas.microsoft.com/office/drawing/2016/ink" xmlns:am3d="http://schemas.microsoft.com/office/drawing/2017/model3d" xmlns:o="urn:schemas-microsoft-com:office:office" xmlns:oel="http://schemas.microsoft.com/office/2019/extlst" xmlns:r="http://schemas.openxmlformats.org/officeDocument/2006/relationships" xmlns:m="http://schemas.openxmlformats.org/officeDocument/2006/math" xmlns:v="urn:schemas-microsoft-com:vml" xmlns:wp14="http://schemas.microsoft.com/office/word/2010/wordprocessingDrawing" xmlns:wp="http://schemas.openxmlformats.org/drawingml/2006/wordprocessingDrawing" xmlns:w10="urn:schemas-microsoft-com:office:word" xmlns:w="http://schemas.openxmlformats.org/wordprocessingml/2006/main" xmlns:w14="http://schemas.microsoft.com/office/word/2010/wordml" xmlns:w15="http://schemas.microsoft.com/office/word/2012/wordml" xmlns:w16cex="http://schemas.microsoft.com/office/word/2018/wordml/cex" xmlns:w16cid="http://schemas.microsoft.com/office/word/2016/wordml/cid" xmlns:w16="http://schemas.microsoft.com/office/word/2018/wordml" xmlns:w16du="http://schemas.microsoft.com/office/word/2023/wordml/word16du" xmlns:w16sdtdh="http://schemas.microsoft.com/office/word/2020/wordml/sdtdatahash" xmlns:w16se="http://schemas.microsoft.com/office/word/2015/wordml/symex" xmlns:wpg="http://schemas.microsoft.com/office/word/2010/wordprocessingGroup" xmlns:wpi="http://schemas.microsoft.com/office/word/2010/wordprocessingInk" xmlns:wne="http://schemas.microsoft.com/office/word/2006/wordml" xmlns:wps="http://schemas.microsoft.com/office/word/2010/wordprocessingShape" mc:Ignorable="w14 w15 w16se w16cid w16 w16cex w16sdtdh w16du wp14">
   <w:body>
     <w:p>
       <w:pPr>
@@ -61,7 +61,7 @@
     </w:p>
     <w:tbl>
       <w:tblPr>
-        <w:tblStyle w:val="TableGrid"/>
+        <w:tblStyle w:val="Tabelacomgrade"/>
         <w:tblW w:w="0" w:type="auto"/>
         <w:tblLook w:val="04A0" w:firstRow="1" w:lastRow="0" w:firstColumn="1" w:lastColumn="0" w:noHBand="0" w:noVBand="1"/>
       </w:tblPr>
@@ -969,7 +969,7 @@
     </w:p>
     <w:p>
       <w:pPr>
-        <w:pStyle w:val="ListParagraph"/>
+        <w:pStyle w:val="PargrafodaLista"/>
         <w:numPr>
           <w:ilvl w:val="0"/>
           <w:numId w:val="5"/>
@@ -1073,7 +1073,7 @@
     </w:p>
     <w:p>
       <w:pPr>
-        <w:pStyle w:val="ListParagraph"/>
+        <w:pStyle w:val="PargrafodaLista"/>
         <w:numPr>
           <w:ilvl w:val="0"/>
           <w:numId w:val="5"/>
@@ -1370,7 +1370,7 @@
     </w:p>
     <w:p>
       <w:pPr>
-        <w:pStyle w:val="ListParagraph"/>
+        <w:pStyle w:val="PargrafodaLista"/>
         <w:numPr>
           <w:ilvl w:val="0"/>
           <w:numId w:val="2"/>
@@ -1394,7 +1394,7 @@
     </w:p>
     <w:p>
       <w:pPr>
-        <w:pStyle w:val="ListParagraph"/>
+        <w:pStyle w:val="PargrafodaLista"/>
         <w:numPr>
           <w:ilvl w:val="0"/>
           <w:numId w:val="2"/>
@@ -1418,7 +1418,7 @@
     </w:p>
     <w:p>
       <w:pPr>
-        <w:pStyle w:val="ListParagraph"/>
+        <w:pStyle w:val="PargrafodaLista"/>
         <w:numPr>
           <w:ilvl w:val="0"/>
           <w:numId w:val="2"/>
@@ -1692,7 +1692,7 @@
     </w:p>
     <w:p>
       <w:pPr>
-        <w:pStyle w:val="ListParagraph"/>
+        <w:pStyle w:val="PargrafodaLista"/>
         <w:numPr>
           <w:ilvl w:val="1"/>
           <w:numId w:val="7"/>
@@ -1725,7 +1725,7 @@
     </w:p>
     <w:p>
       <w:pPr>
-        <w:pStyle w:val="ListParagraph"/>
+        <w:pStyle w:val="PargrafodaLista"/>
         <w:spacing w:line="360" w:lineRule="auto"/>
         <w:ind w:firstLine="696"/>
         <w:jc w:val="both"/>
@@ -1850,7 +1850,7 @@
     </w:p>
     <w:p>
       <w:pPr>
-        <w:pStyle w:val="ListParagraph"/>
+        <w:pStyle w:val="PargrafodaLista"/>
         <w:spacing w:line="360" w:lineRule="auto"/>
         <w:ind w:firstLine="696"/>
         <w:jc w:val="both"/>
@@ -1863,7 +1863,7 @@
     </w:p>
     <w:p>
       <w:pPr>
-        <w:pStyle w:val="ListParagraph"/>
+        <w:pStyle w:val="PargrafodaLista"/>
         <w:numPr>
           <w:ilvl w:val="1"/>
           <w:numId w:val="7"/>
@@ -2014,7 +2014,7 @@
     </w:p>
     <w:p>
       <w:pPr>
-        <w:pStyle w:val="ListParagraph"/>
+        <w:pStyle w:val="PargrafodaLista"/>
         <w:numPr>
           <w:ilvl w:val="0"/>
           <w:numId w:val="8"/>
@@ -2086,7 +2086,7 @@
     </w:p>
     <w:p>
       <w:pPr>
-        <w:pStyle w:val="ListParagraph"/>
+        <w:pStyle w:val="PargrafodaLista"/>
         <w:spacing w:line="360" w:lineRule="auto"/>
         <w:ind w:left="1776"/>
         <w:jc w:val="both"/>
@@ -2099,7 +2099,7 @@
     </w:p>
     <w:p>
       <w:pPr>
-        <w:pStyle w:val="ListParagraph"/>
+        <w:pStyle w:val="PargrafodaLista"/>
         <w:numPr>
           <w:ilvl w:val="0"/>
           <w:numId w:val="8"/>
@@ -2139,17 +2139,17 @@
     </w:p>
     <w:p>
       <w:pPr>
-        <w:pStyle w:val="ListParagraph"/>
-        <w:rPr>
-          <w:rFonts w:ascii="Times New Roman" w:hAnsi="Times New Roman" w:cs="Times New Roman"/>
-          <w:sz w:val="24"/>
-          <w:szCs w:val="24"/>
-        </w:rPr>
-      </w:pPr>
-    </w:p>
-    <w:p>
-      <w:pPr>
-        <w:pStyle w:val="ListParagraph"/>
+        <w:pStyle w:val="PargrafodaLista"/>
+        <w:rPr>
+          <w:rFonts w:ascii="Times New Roman" w:hAnsi="Times New Roman" w:cs="Times New Roman"/>
+          <w:sz w:val="24"/>
+          <w:szCs w:val="24"/>
+        </w:rPr>
+      </w:pPr>
+    </w:p>
+    <w:p>
+      <w:pPr>
+        <w:pStyle w:val="PargrafodaLista"/>
         <w:spacing w:line="360" w:lineRule="auto"/>
         <w:ind w:left="1776"/>
         <w:jc w:val="both"/>
@@ -2162,7 +2162,7 @@
     </w:p>
     <w:p>
       <w:pPr>
-        <w:pStyle w:val="ListParagraph"/>
+        <w:pStyle w:val="PargrafodaLista"/>
         <w:numPr>
           <w:ilvl w:val="0"/>
           <w:numId w:val="8"/>
@@ -2240,7 +2240,7 @@
     </w:p>
     <w:p>
       <w:pPr>
-        <w:pStyle w:val="ListParagraph"/>
+        <w:pStyle w:val="PargrafodaLista"/>
         <w:numPr>
           <w:ilvl w:val="0"/>
           <w:numId w:val="6"/>
@@ -2537,7 +2537,7 @@
     </w:p>
     <w:p>
       <w:pPr>
-        <w:pStyle w:val="ListParagraph"/>
+        <w:pStyle w:val="PargrafodaLista"/>
         <w:numPr>
           <w:ilvl w:val="0"/>
           <w:numId w:val="6"/>
@@ -2823,7 +2823,7 @@
     </w:p>
     <w:p>
       <w:pPr>
-        <w:pStyle w:val="ListParagraph"/>
+        <w:pStyle w:val="PargrafodaLista"/>
         <w:numPr>
           <w:ilvl w:val="0"/>
           <w:numId w:val="9"/>
@@ -2883,7 +2883,7 @@
     </w:p>
     <w:p>
       <w:pPr>
-        <w:pStyle w:val="ListParagraph"/>
+        <w:pStyle w:val="PargrafodaLista"/>
         <w:numPr>
           <w:ilvl w:val="0"/>
           <w:numId w:val="9"/>
@@ -2907,7 +2907,7 @@
     </w:p>
     <w:p>
       <w:pPr>
-        <w:pStyle w:val="ListParagraph"/>
+        <w:pStyle w:val="PargrafodaLista"/>
         <w:numPr>
           <w:ilvl w:val="1"/>
           <w:numId w:val="9"/>
@@ -2965,7 +2965,7 @@
     </w:p>
     <w:p>
       <w:pPr>
-        <w:pStyle w:val="ListParagraph"/>
+        <w:pStyle w:val="PargrafodaLista"/>
         <w:numPr>
           <w:ilvl w:val="1"/>
           <w:numId w:val="9"/>
@@ -3013,7 +3013,7 @@
     </w:p>
     <w:p>
       <w:pPr>
-        <w:pStyle w:val="ListParagraph"/>
+        <w:pStyle w:val="PargrafodaLista"/>
         <w:numPr>
           <w:ilvl w:val="1"/>
           <w:numId w:val="7"/>
@@ -3298,7 +3298,7 @@
     </w:p>
     <w:p>
       <w:pPr>
-        <w:pStyle w:val="ListParagraph"/>
+        <w:pStyle w:val="PargrafodaLista"/>
         <w:numPr>
           <w:ilvl w:val="0"/>
           <w:numId w:val="7"/>
@@ -4196,51 +4196,51 @@
         </w:rPr>
         <w:t>e assim, descartá-las.</w:t>
       </w:r>
-    </w:p>
-    <w:p>
-      <w:pPr>
-        <w:spacing w:line="360" w:lineRule="auto"/>
-        <w:jc w:val="both"/>
-        <w:rPr>
-          <w:rFonts w:ascii="Times New Roman" w:hAnsi="Times New Roman" w:cs="Times New Roman"/>
-          <w:sz w:val="24"/>
-          <w:szCs w:val="24"/>
-        </w:rPr>
-      </w:pPr>
-    </w:p>
-    <w:p>
-      <w:pPr>
-        <w:spacing w:line="360" w:lineRule="auto"/>
-        <w:jc w:val="both"/>
-        <w:rPr>
-          <w:rFonts w:ascii="Times New Roman" w:hAnsi="Times New Roman" w:cs="Times New Roman"/>
-          <w:sz w:val="24"/>
-          <w:szCs w:val="24"/>
-        </w:rPr>
-      </w:pPr>
-      <w:r>
-        <w:rPr>
-          <w:rFonts w:ascii="Times New Roman" w:hAnsi="Times New Roman" w:cs="Times New Roman"/>
-          <w:sz w:val="24"/>
-          <w:szCs w:val="24"/>
-        </w:rPr>
-        <w:t xml:space="preserve">RF </w:t>
-      </w:r>
-      <w:r>
-        <w:rPr>
-          <w:rFonts w:ascii="Times New Roman" w:hAnsi="Times New Roman" w:cs="Times New Roman"/>
-          <w:sz w:val="24"/>
-          <w:szCs w:val="24"/>
-        </w:rPr>
-        <w:t>6</w:t>
-      </w:r>
-      <w:r>
-        <w:rPr>
-          <w:rFonts w:ascii="Times New Roman" w:hAnsi="Times New Roman" w:cs="Times New Roman"/>
-          <w:sz w:val="24"/>
-          <w:szCs w:val="24"/>
-        </w:rPr>
-        <w:t xml:space="preserve">. </w:t>
+      <w:r>
+        <w:rPr>
+          <w:rFonts w:ascii="Times New Roman" w:hAnsi="Times New Roman" w:cs="Times New Roman"/>
+          <w:sz w:val="24"/>
+          <w:szCs w:val="24"/>
+        </w:rPr>
+        <w:t xml:space="preserve"> Após o descarte, é dada a </w:t>
+      </w:r>
+      <w:r>
+        <w:rPr>
+          <w:rFonts w:ascii="Times New Roman" w:hAnsi="Times New Roman" w:cs="Times New Roman"/>
+          <w:sz w:val="24"/>
+          <w:szCs w:val="24"/>
+        </w:rPr>
+        <w:t>opção ao jogador gritar ou não Yaniv.</w:t>
+      </w:r>
+    </w:p>
+    <w:p>
+      <w:pPr>
+        <w:spacing w:line="360" w:lineRule="auto"/>
+        <w:jc w:val="both"/>
+        <w:rPr>
+          <w:rFonts w:ascii="Times New Roman" w:hAnsi="Times New Roman" w:cs="Times New Roman"/>
+          <w:sz w:val="24"/>
+          <w:szCs w:val="24"/>
+        </w:rPr>
+      </w:pPr>
+    </w:p>
+    <w:p>
+      <w:pPr>
+        <w:spacing w:line="360" w:lineRule="auto"/>
+        <w:jc w:val="both"/>
+        <w:rPr>
+          <w:rFonts w:ascii="Times New Roman" w:hAnsi="Times New Roman" w:cs="Times New Roman"/>
+          <w:sz w:val="24"/>
+          <w:szCs w:val="24"/>
+        </w:rPr>
+      </w:pPr>
+      <w:r>
+        <w:rPr>
+          <w:rFonts w:ascii="Times New Roman" w:hAnsi="Times New Roman" w:cs="Times New Roman"/>
+          <w:sz w:val="24"/>
+          <w:szCs w:val="24"/>
+        </w:rPr>
+        <w:t xml:space="preserve">RF 6. </w:t>
       </w:r>
       <w:r>
         <w:rPr>
@@ -4250,85 +4250,7 @@
           <w:sz w:val="24"/>
           <w:szCs w:val="24"/>
         </w:rPr>
-        <w:t>Receber Final da rodada</w:t>
-      </w:r>
-      <w:r>
-        <w:rPr>
-          <w:rFonts w:ascii="Times New Roman" w:hAnsi="Times New Roman" w:cs="Times New Roman"/>
-          <w:sz w:val="24"/>
-          <w:szCs w:val="24"/>
-        </w:rPr>
-        <w:t>: O programa deve interagir com os demais usuários quando um dos jogadores pressionar o botão Yaniv, o que determina o final da rodada. Após a chamada, o programa verifica os valores de pontuação de cada jogador, determinando se está dentro das regras. Em seguida, os placares são atualizados</w:t>
-      </w:r>
-      <w:r>
-        <w:rPr>
-          <w:rFonts w:ascii="Times New Roman" w:hAnsi="Times New Roman" w:cs="Times New Roman"/>
-          <w:sz w:val="24"/>
-          <w:szCs w:val="24"/>
-        </w:rPr>
-        <w:t xml:space="preserve"> e é verificado se a partida chegou ao final (algum jogador possuí 100 ou mais pontos)</w:t>
-      </w:r>
-      <w:r>
-        <w:rPr>
-          <w:rFonts w:ascii="Times New Roman" w:hAnsi="Times New Roman" w:cs="Times New Roman"/>
-          <w:sz w:val="24"/>
-          <w:szCs w:val="24"/>
-        </w:rPr>
-        <w:t>.</w:t>
-      </w:r>
-    </w:p>
-    <w:p>
-      <w:pPr>
-        <w:spacing w:line="360" w:lineRule="auto"/>
-        <w:jc w:val="both"/>
-        <w:rPr>
-          <w:rFonts w:ascii="Times New Roman" w:hAnsi="Times New Roman" w:cs="Times New Roman"/>
-          <w:sz w:val="24"/>
-          <w:szCs w:val="24"/>
-        </w:rPr>
-      </w:pPr>
-    </w:p>
-    <w:p>
-      <w:pPr>
-        <w:spacing w:line="360" w:lineRule="auto"/>
-        <w:jc w:val="both"/>
-        <w:rPr>
-          <w:rFonts w:ascii="Times New Roman" w:hAnsi="Times New Roman" w:cs="Times New Roman"/>
-          <w:sz w:val="24"/>
-          <w:szCs w:val="24"/>
-        </w:rPr>
-      </w:pPr>
-      <w:r>
-        <w:rPr>
-          <w:rFonts w:ascii="Times New Roman" w:hAnsi="Times New Roman" w:cs="Times New Roman"/>
-          <w:sz w:val="24"/>
-          <w:szCs w:val="24"/>
-        </w:rPr>
-        <w:t>RF</w:t>
-      </w:r>
-      <w:r>
-        <w:rPr>
-          <w:rFonts w:ascii="Times New Roman" w:hAnsi="Times New Roman" w:cs="Times New Roman"/>
-          <w:sz w:val="24"/>
-          <w:szCs w:val="24"/>
-        </w:rPr>
-        <w:t xml:space="preserve"> </w:t>
-      </w:r>
-      <w:r>
-        <w:rPr>
-          <w:rFonts w:ascii="Times New Roman" w:hAnsi="Times New Roman" w:cs="Times New Roman"/>
-          <w:sz w:val="24"/>
-          <w:szCs w:val="24"/>
-        </w:rPr>
-        <w:t>7</w:t>
-      </w:r>
-      <w:r>
-        <w:rPr>
-          <w:rFonts w:ascii="Times New Roman" w:hAnsi="Times New Roman" w:cs="Times New Roman"/>
-          <w:sz w:val="24"/>
-          <w:szCs w:val="24"/>
-        </w:rPr>
-        <w:t xml:space="preserve">. </w:t>
+        <w:t>Gritar Yaniv</w:t>
       </w:r>
       <w:r>
         <w:rPr>
@@ -4338,39 +4260,71 @@
           <w:sz w:val="24"/>
           <w:szCs w:val="24"/>
         </w:rPr>
-        <w:t>Notificação de início de partida:</w:t>
-      </w:r>
-      <w:r>
-        <w:rPr>
-          <w:rFonts w:ascii="Times New Roman" w:hAnsi="Times New Roman" w:cs="Times New Roman"/>
-          <w:sz w:val="24"/>
-          <w:szCs w:val="24"/>
-        </w:rPr>
-        <w:t xml:space="preserve"> </w:t>
-      </w:r>
-      <w:r>
-        <w:rPr>
-          <w:rFonts w:ascii="Times New Roman" w:hAnsi="Times New Roman" w:cs="Times New Roman"/>
-          <w:sz w:val="24"/>
-          <w:szCs w:val="24"/>
-        </w:rPr>
-        <w:t>O</w:t>
-      </w:r>
-      <w:r>
-        <w:rPr>
-          <w:rFonts w:ascii="Times New Roman" w:hAnsi="Times New Roman" w:cs="Times New Roman"/>
-          <w:sz w:val="24"/>
-          <w:szCs w:val="24"/>
-        </w:rPr>
-        <w:t xml:space="preserve"> programa notificará assim que houver uma solicitação de início de partida, realizada pelo Dog Server, em função da solicitação de início de partida por parte de outro jogador conectado ao servidor. A interface irá atualizar para receber </w:t>
-      </w:r>
-      <w:r>
-        <w:rPr>
-          <w:rFonts w:ascii="Times New Roman" w:hAnsi="Times New Roman" w:cs="Times New Roman"/>
-          <w:sz w:val="24"/>
-          <w:szCs w:val="24"/>
-        </w:rPr>
-        <w:t>tais informações, porém, somente o jogador local poderá iniciar a partida.</w:t>
+        <w:t xml:space="preserve">: </w:t>
+      </w:r>
+      <w:r>
+        <w:rPr>
+          <w:rFonts w:ascii="Times New Roman" w:hAnsi="Times New Roman" w:cs="Times New Roman"/>
+          <w:sz w:val="24"/>
+          <w:szCs w:val="24"/>
+        </w:rPr>
+        <w:t>O jogador deve escolher se deseja gritar ou não Yaniv. A chamada do mesmo determina o final da rodada</w:t>
+      </w:r>
+      <w:r>
+        <w:rPr>
+          <w:rFonts w:ascii="Times New Roman" w:hAnsi="Times New Roman" w:cs="Times New Roman"/>
+          <w:sz w:val="24"/>
+          <w:szCs w:val="24"/>
+        </w:rPr>
+        <w:t>, mesmo que a jogada tenha sido inválida e</w:t>
+      </w:r>
+      <w:r>
+        <w:rPr>
+          <w:rFonts w:ascii="Times New Roman" w:hAnsi="Times New Roman" w:cs="Times New Roman"/>
+          <w:sz w:val="24"/>
+          <w:szCs w:val="24"/>
+        </w:rPr>
+        <w:t>/</w:t>
+      </w:r>
+      <w:r>
+        <w:rPr>
+          <w:rFonts w:ascii="Times New Roman" w:hAnsi="Times New Roman" w:cs="Times New Roman"/>
+          <w:sz w:val="24"/>
+          <w:szCs w:val="24"/>
+        </w:rPr>
+        <w:t>ou o jogador penalizado</w:t>
+      </w:r>
+      <w:r>
+        <w:rPr>
+          <w:rFonts w:ascii="Times New Roman" w:hAnsi="Times New Roman" w:cs="Times New Roman"/>
+          <w:sz w:val="24"/>
+          <w:szCs w:val="24"/>
+        </w:rPr>
+        <w:t xml:space="preserve">. </w:t>
+      </w:r>
+      <w:r>
+        <w:rPr>
+          <w:rFonts w:ascii="Times New Roman" w:hAnsi="Times New Roman" w:cs="Times New Roman"/>
+          <w:sz w:val="24"/>
+          <w:szCs w:val="24"/>
+        </w:rPr>
+        <w:t xml:space="preserve">O botão de Yaniv pode ser pressionado mesmo que o jogador possua 7 ou mais pontos na sua mão, sendo assim, penalizado em 30 pontos. Caso a ação seja válida, deve-se conferir se sua mão possui a menor pontuação da mesa. Se </w:t>
+      </w:r>
+      <w:r>
+        <w:rPr>
+          <w:rFonts w:ascii="Times New Roman" w:hAnsi="Times New Roman" w:cs="Times New Roman"/>
+          <w:sz w:val="24"/>
+          <w:szCs w:val="24"/>
+        </w:rPr>
+        <w:t>possui</w:t>
+      </w:r>
+      <w:r>
+        <w:rPr>
+          <w:rFonts w:ascii="Times New Roman" w:hAnsi="Times New Roman" w:cs="Times New Roman"/>
+          <w:sz w:val="24"/>
+          <w:szCs w:val="24"/>
+        </w:rPr>
+        <w:t>, os demais jogadores recebem 10 pontos, caso contrário, o jogador recebe 30 pontos.</w:t>
       </w:r>
     </w:p>
     <w:p>
@@ -4408,7 +4362,7 @@
           <w:sz w:val="24"/>
           <w:szCs w:val="24"/>
         </w:rPr>
-        <w:t>8</w:t>
+        <w:t>7</w:t>
       </w:r>
       <w:r>
         <w:rPr>
@@ -4426,7 +4380,101 @@
           <w:sz w:val="24"/>
           <w:szCs w:val="24"/>
         </w:rPr>
-        <w:t xml:space="preserve">Receber </w:t>
+        <w:t>Receber Final da rodada</w:t>
+      </w:r>
+      <w:r>
+        <w:rPr>
+          <w:rFonts w:ascii="Times New Roman" w:hAnsi="Times New Roman" w:cs="Times New Roman"/>
+          <w:sz w:val="24"/>
+          <w:szCs w:val="24"/>
+        </w:rPr>
+        <w:t xml:space="preserve">: </w:t>
+      </w:r>
+      <w:r>
+        <w:rPr>
+          <w:rFonts w:ascii="Times New Roman" w:hAnsi="Times New Roman" w:cs="Times New Roman"/>
+          <w:sz w:val="24"/>
+          <w:szCs w:val="24"/>
+        </w:rPr>
+        <w:t xml:space="preserve">Ao receber o final da rodada, </w:t>
+      </w:r>
+      <w:r>
+        <w:rPr>
+          <w:rFonts w:ascii="Times New Roman" w:hAnsi="Times New Roman" w:cs="Times New Roman"/>
+          <w:sz w:val="24"/>
+          <w:szCs w:val="24"/>
+        </w:rPr>
+        <w:t>os placares são atualizados</w:t>
+      </w:r>
+      <w:r>
+        <w:rPr>
+          <w:rFonts w:ascii="Times New Roman" w:hAnsi="Times New Roman" w:cs="Times New Roman"/>
+          <w:sz w:val="24"/>
+          <w:szCs w:val="24"/>
+        </w:rPr>
+        <w:t xml:space="preserve"> e é verificado se a partida chegou ao final (algum jogador possuí 100 ou mais pontos)</w:t>
+      </w:r>
+      <w:r>
+        <w:rPr>
+          <w:rFonts w:ascii="Times New Roman" w:hAnsi="Times New Roman" w:cs="Times New Roman"/>
+          <w:sz w:val="24"/>
+          <w:szCs w:val="24"/>
+        </w:rPr>
+        <w:t>.</w:t>
+      </w:r>
+    </w:p>
+    <w:p>
+      <w:pPr>
+        <w:spacing w:line="360" w:lineRule="auto"/>
+        <w:jc w:val="both"/>
+        <w:rPr>
+          <w:rFonts w:ascii="Times New Roman" w:hAnsi="Times New Roman" w:cs="Times New Roman"/>
+          <w:sz w:val="24"/>
+          <w:szCs w:val="24"/>
+        </w:rPr>
+      </w:pPr>
+    </w:p>
+    <w:p>
+      <w:pPr>
+        <w:spacing w:line="360" w:lineRule="auto"/>
+        <w:jc w:val="both"/>
+        <w:rPr>
+          <w:rFonts w:ascii="Times New Roman" w:hAnsi="Times New Roman" w:cs="Times New Roman"/>
+          <w:sz w:val="24"/>
+          <w:szCs w:val="24"/>
+        </w:rPr>
+      </w:pPr>
+      <w:r>
+        <w:rPr>
+          <w:rFonts w:ascii="Times New Roman" w:hAnsi="Times New Roman" w:cs="Times New Roman"/>
+          <w:sz w:val="24"/>
+          <w:szCs w:val="24"/>
+        </w:rPr>
+        <w:t>RF</w:t>
+      </w:r>
+      <w:r>
+        <w:rPr>
+          <w:rFonts w:ascii="Times New Roman" w:hAnsi="Times New Roman" w:cs="Times New Roman"/>
+          <w:sz w:val="24"/>
+          <w:szCs w:val="24"/>
+        </w:rPr>
+        <w:t xml:space="preserve"> </w:t>
+      </w:r>
+      <w:r>
+        <w:rPr>
+          <w:rFonts w:ascii="Times New Roman" w:hAnsi="Times New Roman" w:cs="Times New Roman"/>
+          <w:sz w:val="24"/>
+          <w:szCs w:val="24"/>
+        </w:rPr>
+        <w:t>8</w:t>
+      </w:r>
+      <w:r>
+        <w:rPr>
+          <w:rFonts w:ascii="Times New Roman" w:hAnsi="Times New Roman" w:cs="Times New Roman"/>
+          <w:sz w:val="24"/>
+          <w:szCs w:val="24"/>
+        </w:rPr>
+        <w:t xml:space="preserve">. </w:t>
       </w:r>
       <w:r>
         <w:rPr>
@@ -4436,7 +4484,85 @@
           <w:sz w:val="24"/>
           <w:szCs w:val="24"/>
         </w:rPr>
-        <w:t>ação local</w:t>
+        <w:t>Notificação de início de partida:</w:t>
+      </w:r>
+      <w:r>
+        <w:rPr>
+          <w:rFonts w:ascii="Times New Roman" w:hAnsi="Times New Roman" w:cs="Times New Roman"/>
+          <w:sz w:val="24"/>
+          <w:szCs w:val="24"/>
+        </w:rPr>
+        <w:t xml:space="preserve"> </w:t>
+      </w:r>
+      <w:r>
+        <w:rPr>
+          <w:rFonts w:ascii="Times New Roman" w:hAnsi="Times New Roman" w:cs="Times New Roman"/>
+          <w:sz w:val="24"/>
+          <w:szCs w:val="24"/>
+        </w:rPr>
+        <w:t>O</w:t>
+      </w:r>
+      <w:r>
+        <w:rPr>
+          <w:rFonts w:ascii="Times New Roman" w:hAnsi="Times New Roman" w:cs="Times New Roman"/>
+          <w:sz w:val="24"/>
+          <w:szCs w:val="24"/>
+        </w:rPr>
+        <w:t xml:space="preserve"> programa notificará assim que houver uma solicitação de início de partida, realizada pelo Dog Server, em função da solicitação de início de partida por parte de outro jogador conectado ao servidor. A interface irá atualizar para receber </w:t>
+      </w:r>
+      <w:r>
+        <w:rPr>
+          <w:rFonts w:ascii="Times New Roman" w:hAnsi="Times New Roman" w:cs="Times New Roman"/>
+          <w:sz w:val="24"/>
+          <w:szCs w:val="24"/>
+        </w:rPr>
+        <w:t>tais informações, porém, somente o jogador local poderá iniciar a partida.</w:t>
+      </w:r>
+    </w:p>
+    <w:p>
+      <w:pPr>
+        <w:spacing w:line="360" w:lineRule="auto"/>
+        <w:jc w:val="both"/>
+        <w:rPr>
+          <w:rFonts w:ascii="Times New Roman" w:hAnsi="Times New Roman" w:cs="Times New Roman"/>
+          <w:sz w:val="24"/>
+          <w:szCs w:val="24"/>
+        </w:rPr>
+      </w:pPr>
+    </w:p>
+    <w:p>
+      <w:pPr>
+        <w:spacing w:line="360" w:lineRule="auto"/>
+        <w:jc w:val="both"/>
+        <w:rPr>
+          <w:rFonts w:ascii="Times New Roman" w:hAnsi="Times New Roman" w:cs="Times New Roman"/>
+          <w:sz w:val="24"/>
+          <w:szCs w:val="24"/>
+        </w:rPr>
+      </w:pPr>
+      <w:r>
+        <w:rPr>
+          <w:rFonts w:ascii="Times New Roman" w:hAnsi="Times New Roman" w:cs="Times New Roman"/>
+          <w:sz w:val="24"/>
+          <w:szCs w:val="24"/>
+        </w:rPr>
+        <w:t xml:space="preserve">RF </w:t>
+      </w:r>
+      <w:r>
+        <w:rPr>
+          <w:rFonts w:ascii="Times New Roman" w:hAnsi="Times New Roman" w:cs="Times New Roman"/>
+          <w:sz w:val="24"/>
+          <w:szCs w:val="24"/>
+        </w:rPr>
+        <w:t>9</w:t>
+      </w:r>
+      <w:r>
+        <w:rPr>
+          <w:rFonts w:ascii="Times New Roman" w:hAnsi="Times New Roman" w:cs="Times New Roman"/>
+          <w:sz w:val="24"/>
+          <w:szCs w:val="24"/>
+        </w:rPr>
+        <w:t xml:space="preserve">. </w:t>
       </w:r>
       <w:r>
         <w:rPr>
@@ -4446,125 +4572,7 @@
           <w:sz w:val="24"/>
           <w:szCs w:val="24"/>
         </w:rPr>
-        <w:t xml:space="preserve">: </w:t>
-      </w:r>
-      <w:r>
-        <w:rPr>
-          <w:rFonts w:ascii="Times New Roman" w:hAnsi="Times New Roman" w:cs="Times New Roman"/>
-          <w:sz w:val="24"/>
-          <w:szCs w:val="24"/>
-        </w:rPr>
-        <w:t>O</w:t>
-      </w:r>
-      <w:r>
-        <w:rPr>
-          <w:rFonts w:ascii="Times New Roman" w:hAnsi="Times New Roman" w:cs="Times New Roman"/>
-          <w:sz w:val="24"/>
-          <w:szCs w:val="24"/>
-        </w:rPr>
-        <w:t xml:space="preserve"> programa receberá uma jogada do adversário, enviada por Dog Server, quando for a vez do adversário do jogador local</w:t>
-      </w:r>
-      <w:r>
-        <w:rPr>
-          <w:rFonts w:ascii="Times New Roman" w:hAnsi="Times New Roman" w:cs="Times New Roman"/>
-          <w:sz w:val="24"/>
-          <w:szCs w:val="24"/>
-        </w:rPr>
-        <w:t xml:space="preserve"> (jogador remoto)</w:t>
-      </w:r>
-      <w:r>
-        <w:rPr>
-          <w:rFonts w:ascii="Times New Roman" w:hAnsi="Times New Roman" w:cs="Times New Roman"/>
-          <w:sz w:val="24"/>
-          <w:szCs w:val="24"/>
-        </w:rPr>
-        <w:t>. A jogada recebida deve ser um lance regular e conter as informações especificadas para o envio de jogada</w:t>
-      </w:r>
-      <w:r>
-        <w:rPr>
-          <w:rFonts w:ascii="Times New Roman" w:hAnsi="Times New Roman" w:cs="Times New Roman"/>
-          <w:sz w:val="24"/>
-          <w:szCs w:val="24"/>
-        </w:rPr>
-        <w:t>s, como por exemplo, RF 4</w:t>
-      </w:r>
-      <w:r>
-        <w:rPr>
-          <w:rFonts w:ascii="Times New Roman" w:hAnsi="Times New Roman" w:cs="Times New Roman"/>
-          <w:sz w:val="24"/>
-          <w:szCs w:val="24"/>
-        </w:rPr>
-        <w:t>,</w:t>
-      </w:r>
-      <w:r>
-        <w:rPr>
-          <w:rFonts w:ascii="Times New Roman" w:hAnsi="Times New Roman" w:cs="Times New Roman"/>
-          <w:sz w:val="24"/>
-          <w:szCs w:val="24"/>
-        </w:rPr>
-        <w:t xml:space="preserve"> RF </w:t>
-      </w:r>
-      <w:r>
-        <w:rPr>
-          <w:rFonts w:ascii="Times New Roman" w:hAnsi="Times New Roman" w:cs="Times New Roman"/>
-          <w:sz w:val="24"/>
-          <w:szCs w:val="24"/>
-        </w:rPr>
-        <w:t>5 e RF 6</w:t>
-      </w:r>
-      <w:r>
-        <w:rPr>
-          <w:rFonts w:ascii="Times New Roman" w:hAnsi="Times New Roman" w:cs="Times New Roman"/>
-          <w:sz w:val="24"/>
-          <w:szCs w:val="24"/>
-        </w:rPr>
-        <w:t>.</w:t>
-      </w:r>
-    </w:p>
-    <w:p>
-      <w:pPr>
-        <w:spacing w:line="360" w:lineRule="auto"/>
-        <w:jc w:val="both"/>
-        <w:rPr>
-          <w:rFonts w:ascii="Times New Roman" w:hAnsi="Times New Roman" w:cs="Times New Roman"/>
-          <w:sz w:val="24"/>
-          <w:szCs w:val="24"/>
-        </w:rPr>
-      </w:pPr>
-    </w:p>
-    <w:p>
-      <w:pPr>
-        <w:spacing w:line="360" w:lineRule="auto"/>
-        <w:jc w:val="both"/>
-        <w:rPr>
-          <w:rFonts w:ascii="Times New Roman" w:hAnsi="Times New Roman" w:cs="Times New Roman"/>
-          <w:sz w:val="24"/>
-          <w:szCs w:val="24"/>
-        </w:rPr>
-      </w:pPr>
-      <w:r>
-        <w:rPr>
-          <w:rFonts w:ascii="Times New Roman" w:hAnsi="Times New Roman" w:cs="Times New Roman"/>
-          <w:sz w:val="24"/>
-          <w:szCs w:val="24"/>
-        </w:rPr>
-        <w:t xml:space="preserve">RF </w:t>
-      </w:r>
-      <w:r>
-        <w:rPr>
-          <w:rFonts w:ascii="Times New Roman" w:hAnsi="Times New Roman" w:cs="Times New Roman"/>
-          <w:sz w:val="24"/>
-          <w:szCs w:val="24"/>
-        </w:rPr>
-        <w:t>9</w:t>
-      </w:r>
-      <w:r>
-        <w:rPr>
-          <w:rFonts w:ascii="Times New Roman" w:hAnsi="Times New Roman" w:cs="Times New Roman"/>
-          <w:sz w:val="24"/>
-          <w:szCs w:val="24"/>
-        </w:rPr>
-        <w:t xml:space="preserve">: </w:t>
+        <w:t xml:space="preserve">Receber </w:t>
       </w:r>
       <w:r>
         <w:rPr>
@@ -4574,7 +4582,7 @@
           <w:sz w:val="24"/>
           <w:szCs w:val="24"/>
         </w:rPr>
-        <w:t>Receber notificação de abandono:</w:t>
+        <w:t>ação local</w:t>
       </w:r>
       <w:r>
         <w:rPr>
@@ -4584,6 +4592,144 @@
           <w:sz w:val="24"/>
           <w:szCs w:val="24"/>
         </w:rPr>
+        <w:t xml:space="preserve">: </w:t>
+      </w:r>
+      <w:r>
+        <w:rPr>
+          <w:rFonts w:ascii="Times New Roman" w:hAnsi="Times New Roman" w:cs="Times New Roman"/>
+          <w:sz w:val="24"/>
+          <w:szCs w:val="24"/>
+        </w:rPr>
+        <w:t>O</w:t>
+      </w:r>
+      <w:r>
+        <w:rPr>
+          <w:rFonts w:ascii="Times New Roman" w:hAnsi="Times New Roman" w:cs="Times New Roman"/>
+          <w:sz w:val="24"/>
+          <w:szCs w:val="24"/>
+        </w:rPr>
+        <w:t xml:space="preserve"> programa receberá uma jogada do adversário, enviada por Dog Server, quando for a vez do adversário do jogador local</w:t>
+      </w:r>
+      <w:r>
+        <w:rPr>
+          <w:rFonts w:ascii="Times New Roman" w:hAnsi="Times New Roman" w:cs="Times New Roman"/>
+          <w:sz w:val="24"/>
+          <w:szCs w:val="24"/>
+        </w:rPr>
+        <w:t xml:space="preserve"> (jogador remoto)</w:t>
+      </w:r>
+      <w:r>
+        <w:rPr>
+          <w:rFonts w:ascii="Times New Roman" w:hAnsi="Times New Roman" w:cs="Times New Roman"/>
+          <w:sz w:val="24"/>
+          <w:szCs w:val="24"/>
+        </w:rPr>
+        <w:t>. A jogada recebida deve ser um lance regular e conter as informações especificadas para o envio de jogada</w:t>
+      </w:r>
+      <w:r>
+        <w:rPr>
+          <w:rFonts w:ascii="Times New Roman" w:hAnsi="Times New Roman" w:cs="Times New Roman"/>
+          <w:sz w:val="24"/>
+          <w:szCs w:val="24"/>
+        </w:rPr>
+        <w:t>s, como por exemplo, RF 4</w:t>
+      </w:r>
+      <w:r>
+        <w:rPr>
+          <w:rFonts w:ascii="Times New Roman" w:hAnsi="Times New Roman" w:cs="Times New Roman"/>
+          <w:sz w:val="24"/>
+          <w:szCs w:val="24"/>
+        </w:rPr>
+        <w:t>,</w:t>
+      </w:r>
+      <w:r>
+        <w:rPr>
+          <w:rFonts w:ascii="Times New Roman" w:hAnsi="Times New Roman" w:cs="Times New Roman"/>
+          <w:sz w:val="24"/>
+          <w:szCs w:val="24"/>
+        </w:rPr>
+        <w:t xml:space="preserve"> RF </w:t>
+      </w:r>
+      <w:r>
+        <w:rPr>
+          <w:rFonts w:ascii="Times New Roman" w:hAnsi="Times New Roman" w:cs="Times New Roman"/>
+          <w:sz w:val="24"/>
+          <w:szCs w:val="24"/>
+        </w:rPr>
+        <w:t>5 e RF 6</w:t>
+      </w:r>
+      <w:r>
+        <w:rPr>
+          <w:rFonts w:ascii="Times New Roman" w:hAnsi="Times New Roman" w:cs="Times New Roman"/>
+          <w:sz w:val="24"/>
+          <w:szCs w:val="24"/>
+        </w:rPr>
+        <w:t>.</w:t>
+      </w:r>
+    </w:p>
+    <w:p>
+      <w:pPr>
+        <w:spacing w:line="360" w:lineRule="auto"/>
+        <w:jc w:val="both"/>
+        <w:rPr>
+          <w:rFonts w:ascii="Times New Roman" w:hAnsi="Times New Roman" w:cs="Times New Roman"/>
+          <w:sz w:val="24"/>
+          <w:szCs w:val="24"/>
+        </w:rPr>
+      </w:pPr>
+    </w:p>
+    <w:p>
+      <w:pPr>
+        <w:spacing w:line="360" w:lineRule="auto"/>
+        <w:jc w:val="both"/>
+        <w:rPr>
+          <w:rFonts w:ascii="Times New Roman" w:hAnsi="Times New Roman" w:cs="Times New Roman"/>
+          <w:sz w:val="24"/>
+          <w:szCs w:val="24"/>
+        </w:rPr>
+      </w:pPr>
+      <w:r>
+        <w:rPr>
+          <w:rFonts w:ascii="Times New Roman" w:hAnsi="Times New Roman" w:cs="Times New Roman"/>
+          <w:sz w:val="24"/>
+          <w:szCs w:val="24"/>
+        </w:rPr>
+        <w:t xml:space="preserve">RF </w:t>
+      </w:r>
+      <w:r>
+        <w:rPr>
+          <w:rFonts w:ascii="Times New Roman" w:hAnsi="Times New Roman" w:cs="Times New Roman"/>
+          <w:sz w:val="24"/>
+          <w:szCs w:val="24"/>
+        </w:rPr>
+        <w:t>10</w:t>
+      </w:r>
+      <w:r>
+        <w:rPr>
+          <w:rFonts w:ascii="Times New Roman" w:hAnsi="Times New Roman" w:cs="Times New Roman"/>
+          <w:sz w:val="24"/>
+          <w:szCs w:val="24"/>
+        </w:rPr>
+        <w:t xml:space="preserve">: </w:t>
+      </w:r>
+      <w:r>
+        <w:rPr>
+          <w:rFonts w:ascii="Times New Roman" w:hAnsi="Times New Roman" w:cs="Times New Roman"/>
+          <w:b/>
+          <w:bCs/>
+          <w:sz w:val="24"/>
+          <w:szCs w:val="24"/>
+        </w:rPr>
+        <w:t>Receber notificação de abandono:</w:t>
+      </w:r>
+      <w:r>
+        <w:rPr>
+          <w:rFonts w:ascii="Times New Roman" w:hAnsi="Times New Roman" w:cs="Times New Roman"/>
+          <w:b/>
+          <w:bCs/>
+          <w:sz w:val="24"/>
+          <w:szCs w:val="24"/>
+        </w:rPr>
         <w:t xml:space="preserve"> </w:t>
       </w:r>
       <w:r>
@@ -4810,7 +4956,6 @@
           <w:sz w:val="24"/>
           <w:szCs w:val="24"/>
         </w:rPr>
-        <w:lastRenderedPageBreak/>
         <w:t xml:space="preserve">RNF </w:t>
       </w:r>
       <w:r>
@@ -5027,7 +5172,7 @@
 </file>
 
 <file path=word/numbering.xml><?xml version="1.0" encoding="utf-8"?>
-<w:numbering xmlns:wpc="http://schemas.microsoft.com/office/word/2010/wordprocessingCanvas" xmlns:cx="http://schemas.microsoft.com/office/drawing/2014/chartex" xmlns:cx1="http://schemas.microsoft.com/office/drawing/2015/9/8/chartex" xmlns:cx2="http://schemas.microsoft.com/office/drawing/2015/10/21/chartex" xmlns:cx3="http://schemas.microsoft.com/office/drawing/2016/5/9/chartex" xmlns:cx4="http://schemas.microsoft.com/office/drawing/2016/5/10/chartex" xmlns:cx5="http://schemas.microsoft.com/office/drawing/2016/5/11/chartex" xmlns:cx6="http://schemas.microsoft.com/office/drawing/2016/5/12/chartex" xmlns:cx7="http://schemas.microsoft.com/office/drawing/2016/5/13/chartex" xmlns:cx8="http://schemas.microsoft.com/office/drawing/2016/5/14/chartex" xmlns:mc="http://schemas.openxmlformats.org/markup-compatibility/2006" xmlns:aink="http://schemas.microsoft.com/office/drawing/2016/ink" xmlns:am3d="http://schemas.microsoft.com/office/drawing/2017/model3d" xmlns:o="urn:schemas-microsoft-com:office:office" xmlns:oel="http://schemas.microsoft.com/office/2019/extlst" xmlns:r="http://schemas.openxmlformats.org/officeDocument/2006/relationships" xmlns:m="http://schemas.openxmlformats.org/officeDocument/2006/math" xmlns:v="urn:schemas-microsoft-com:vml" xmlns:wp14="http://schemas.microsoft.com/office/word/2010/wordprocessingDrawing" xmlns:wp="http://schemas.openxmlformats.org/drawingml/2006/wordprocessingDrawing" xmlns:w10="urn:schemas-microsoft-com:office:word" xmlns:w="http://schemas.openxmlformats.org/wordprocessingml/2006/main" xmlns:w14="http://schemas.microsoft.com/office/word/2010/wordml" xmlns:w15="http://schemas.microsoft.com/office/word/2012/wordml" xmlns:w16cex="http://schemas.microsoft.com/office/word/2018/wordml/cex" xmlns:w16cid="http://schemas.microsoft.com/office/word/2016/wordml/cid" xmlns:w16="http://schemas.microsoft.com/office/word/2018/wordml" xmlns:w16sdtdh="http://schemas.microsoft.com/office/word/2020/wordml/sdtdatahash" xmlns:w16se="http://schemas.microsoft.com/office/word/2015/wordml/symex" xmlns:wpg="http://schemas.microsoft.com/office/word/2010/wordprocessingGroup" xmlns:wpi="http://schemas.microsoft.com/office/word/2010/wordprocessingInk" xmlns:wne="http://schemas.microsoft.com/office/word/2006/wordml" xmlns:wps="http://schemas.microsoft.com/office/word/2010/wordprocessingShape" mc:Ignorable="w14 w15 w16se w16cid w16 w16cex w16sdtdh wp14">
+<w:numbering xmlns:wpc="http://schemas.microsoft.com/office/word/2010/wordprocessingCanvas" xmlns:cx="http://schemas.microsoft.com/office/drawing/2014/chartex" xmlns:cx1="http://schemas.microsoft.com/office/drawing/2015/9/8/chartex" xmlns:cx2="http://schemas.microsoft.com/office/drawing/2015/10/21/chartex" xmlns:cx3="http://schemas.microsoft.com/office/drawing/2016/5/9/chartex" xmlns:cx4="http://schemas.microsoft.com/office/drawing/2016/5/10/chartex" xmlns:cx5="http://schemas.microsoft.com/office/drawing/2016/5/11/chartex" xmlns:cx6="http://schemas.microsoft.com/office/drawing/2016/5/12/chartex" xmlns:cx7="http://schemas.microsoft.com/office/drawing/2016/5/13/chartex" xmlns:cx8="http://schemas.microsoft.com/office/drawing/2016/5/14/chartex" xmlns:mc="http://schemas.openxmlformats.org/markup-compatibility/2006" xmlns:aink="http://schemas.microsoft.com/office/drawing/2016/ink" xmlns:am3d="http://schemas.microsoft.com/office/drawing/2017/model3d" xmlns:o="urn:schemas-microsoft-com:office:office" xmlns:oel="http://schemas.microsoft.com/office/2019/extlst" xmlns:r="http://schemas.openxmlformats.org/officeDocument/2006/relationships" xmlns:m="http://schemas.openxmlformats.org/officeDocument/2006/math" xmlns:v="urn:schemas-microsoft-com:vml" xmlns:wp14="http://schemas.microsoft.com/office/word/2010/wordprocessingDrawing" xmlns:wp="http://schemas.openxmlformats.org/drawingml/2006/wordprocessingDrawing" xmlns:w10="urn:schemas-microsoft-com:office:word" xmlns:w="http://schemas.openxmlformats.org/wordprocessingml/2006/main" xmlns:w14="http://schemas.microsoft.com/office/word/2010/wordml" xmlns:w15="http://schemas.microsoft.com/office/word/2012/wordml" xmlns:w16cex="http://schemas.microsoft.com/office/word/2018/wordml/cex" xmlns:w16cid="http://schemas.microsoft.com/office/word/2016/wordml/cid" xmlns:w16="http://schemas.microsoft.com/office/word/2018/wordml" xmlns:w16du="http://schemas.microsoft.com/office/word/2023/wordml/word16du" xmlns:w16sdtdh="http://schemas.microsoft.com/office/word/2020/wordml/sdtdatahash" xmlns:w16se="http://schemas.microsoft.com/office/word/2015/wordml/symex" xmlns:wpg="http://schemas.microsoft.com/office/word/2010/wordprocessingGroup" xmlns:wpi="http://schemas.microsoft.com/office/word/2010/wordprocessingInk" xmlns:wne="http://schemas.microsoft.com/office/word/2006/wordml" xmlns:wps="http://schemas.microsoft.com/office/word/2010/wordprocessingShape" mc:Ignorable="w14 w15 w16se w16cid w16 w16cex w16sdtdh w16du wp14">
   <w:abstractNum w:abstractNumId="0" w15:restartNumberingAfterBreak="0">
     <w:nsid w:val="19934B5E"/>
     <w:multiLevelType w:val="hybridMultilevel"/>
@@ -6052,7 +6197,7 @@
 </file>
 
 <file path=word/styles.xml><?xml version="1.0" encoding="utf-8"?>
-<w:styles xmlns:mc="http://schemas.openxmlformats.org/markup-compatibility/2006" xmlns:r="http://schemas.openxmlformats.org/officeDocument/2006/relationships" xmlns:w="http://schemas.openxmlformats.org/wordprocessingml/2006/main" xmlns:w14="http://schemas.microsoft.com/office/word/2010/wordml" xmlns:w15="http://schemas.microsoft.com/office/word/2012/wordml" xmlns:w16cex="http://schemas.microsoft.com/office/word/2018/wordml/cex" xmlns:w16cid="http://schemas.microsoft.com/office/word/2016/wordml/cid" xmlns:w16="http://schemas.microsoft.com/office/word/2018/wordml" xmlns:w16sdtdh="http://schemas.microsoft.com/office/word/2020/wordml/sdtdatahash" xmlns:w16se="http://schemas.microsoft.com/office/word/2015/wordml/symex" mc:Ignorable="w14 w15 w16se w16cid w16 w16cex w16sdtdh">
+<w:styles xmlns:mc="http://schemas.openxmlformats.org/markup-compatibility/2006" xmlns:r="http://schemas.openxmlformats.org/officeDocument/2006/relationships" xmlns:w="http://schemas.openxmlformats.org/wordprocessingml/2006/main" xmlns:w14="http://schemas.microsoft.com/office/word/2010/wordml" xmlns:w15="http://schemas.microsoft.com/office/word/2012/wordml" xmlns:w16cex="http://schemas.microsoft.com/office/word/2018/wordml/cex" xmlns:w16cid="http://schemas.microsoft.com/office/word/2016/wordml/cid" xmlns:w16="http://schemas.microsoft.com/office/word/2018/wordml" xmlns:w16du="http://schemas.microsoft.com/office/word/2023/wordml/word16du" xmlns:w16sdtdh="http://schemas.microsoft.com/office/word/2020/wordml/sdtdatahash" xmlns:w16se="http://schemas.microsoft.com/office/word/2015/wordml/symex" mc:Ignorable="w14 w15 w16se w16cid w16 w16cex w16sdtdh w16du">
   <w:docDefaults>
     <w:rPrDefault>
       <w:rPr>
@@ -6452,13 +6597,13 @@
     <w:name w:val="Normal"/>
     <w:qFormat/>
   </w:style>
-  <w:style w:type="character" w:default="1" w:styleId="DefaultParagraphFont">
+  <w:style w:type="character" w:default="1" w:styleId="Fontepargpadro">
     <w:name w:val="Default Paragraph Font"/>
     <w:uiPriority w:val="1"/>
     <w:semiHidden/>
     <w:unhideWhenUsed/>
   </w:style>
-  <w:style w:type="table" w:default="1" w:styleId="TableNormal">
+  <w:style w:type="table" w:default="1" w:styleId="Tabelanormal">
     <w:name w:val="Normal Table"/>
     <w:uiPriority w:val="99"/>
     <w:semiHidden/>
@@ -6473,15 +6618,15 @@
       </w:tblCellMar>
     </w:tblPr>
   </w:style>
-  <w:style w:type="numbering" w:default="1" w:styleId="NoList">
+  <w:style w:type="numbering" w:default="1" w:styleId="Semlista">
     <w:name w:val="No List"/>
     <w:uiPriority w:val="99"/>
     <w:semiHidden/>
     <w:unhideWhenUsed/>
   </w:style>
-  <w:style w:type="table" w:styleId="TableGrid">
+  <w:style w:type="table" w:styleId="Tabelacomgrade">
     <w:name w:val="Table Grid"/>
-    <w:basedOn w:val="TableNormal"/>
+    <w:basedOn w:val="Tabelanormal"/>
     <w:uiPriority w:val="39"/>
     <w:rsid w:val="00650132"/>
     <w:pPr>
@@ -6498,7 +6643,7 @@
       </w:tblBorders>
     </w:tblPr>
   </w:style>
-  <w:style w:type="paragraph" w:styleId="ListParagraph">
+  <w:style w:type="paragraph" w:styleId="PargrafodaLista">
     <w:name w:val="List Paragraph"/>
     <w:basedOn w:val="Normal"/>
     <w:uiPriority w:val="34"/>
@@ -6511,7 +6656,7 @@
   </w:style>
   <w:style w:type="character" w:styleId="Hyperlink">
     <w:name w:val="Hyperlink"/>
-    <w:basedOn w:val="DefaultParagraphFont"/>
+    <w:basedOn w:val="Fontepargpadro"/>
     <w:uiPriority w:val="99"/>
     <w:unhideWhenUsed/>
     <w:rsid w:val="005D7EF5"/>
@@ -6520,9 +6665,9 @@
       <w:u w:val="single"/>
     </w:rPr>
   </w:style>
-  <w:style w:type="character" w:styleId="UnresolvedMention">
+  <w:style w:type="character" w:styleId="MenoPendente">
     <w:name w:val="Unresolved Mention"/>
-    <w:basedOn w:val="DefaultParagraphFont"/>
+    <w:basedOn w:val="Fontepargpadro"/>
     <w:uiPriority w:val="99"/>
     <w:semiHidden/>
     <w:unhideWhenUsed/>
@@ -6532,9 +6677,9 @@
       <w:shd w:val="clear" w:color="auto" w:fill="E1DFDD"/>
     </w:rPr>
   </w:style>
-  <w:style w:type="character" w:styleId="FollowedHyperlink">
+  <w:style w:type="character" w:styleId="HiperlinkVisitado">
     <w:name w:val="FollowedHyperlink"/>
-    <w:basedOn w:val="DefaultParagraphFont"/>
+    <w:basedOn w:val="Fontepargpadro"/>
     <w:uiPriority w:val="99"/>
     <w:semiHidden/>
     <w:unhideWhenUsed/>

</xml_diff>

<commit_message>
Atualiza exemplo do docs e correcoes no vpp
</commit_message>
<xml_diff>
--- a/documentation/Especificacao de Requisitos.docx
+++ b/documentation/Especificacao de Requisitos.docx
@@ -61,7 +61,7 @@
     </w:p>
     <w:tbl>
       <w:tblPr>
-        <w:tblStyle w:val="TableGrid"/>
+        <w:tblStyle w:val="Tabelacomgrade"/>
         <w:tblW w:w="0" w:type="auto"/>
         <w:tblLook w:val="04A0" w:firstRow="1" w:lastRow="0" w:firstColumn="1" w:lastColumn="0" w:noHBand="0" w:noVBand="1"/>
       </w:tblPr>
@@ -969,7 +969,7 @@
     </w:p>
     <w:p>
       <w:pPr>
-        <w:pStyle w:val="ListParagraph"/>
+        <w:pStyle w:val="PargrafodaLista"/>
         <w:numPr>
           <w:ilvl w:val="0"/>
           <w:numId w:val="5"/>
@@ -1073,7 +1073,7 @@
     </w:p>
     <w:p>
       <w:pPr>
-        <w:pStyle w:val="ListParagraph"/>
+        <w:pStyle w:val="PargrafodaLista"/>
         <w:numPr>
           <w:ilvl w:val="0"/>
           <w:numId w:val="5"/>
@@ -1370,7 +1370,7 @@
     </w:p>
     <w:p>
       <w:pPr>
-        <w:pStyle w:val="ListParagraph"/>
+        <w:pStyle w:val="PargrafodaLista"/>
         <w:numPr>
           <w:ilvl w:val="0"/>
           <w:numId w:val="2"/>
@@ -1394,7 +1394,7 @@
     </w:p>
     <w:p>
       <w:pPr>
-        <w:pStyle w:val="ListParagraph"/>
+        <w:pStyle w:val="PargrafodaLista"/>
         <w:numPr>
           <w:ilvl w:val="0"/>
           <w:numId w:val="2"/>
@@ -1418,7 +1418,7 @@
     </w:p>
     <w:p>
       <w:pPr>
-        <w:pStyle w:val="ListParagraph"/>
+        <w:pStyle w:val="PargrafodaLista"/>
         <w:numPr>
           <w:ilvl w:val="0"/>
           <w:numId w:val="2"/>
@@ -1692,7 +1692,7 @@
     </w:p>
     <w:p>
       <w:pPr>
-        <w:pStyle w:val="ListParagraph"/>
+        <w:pStyle w:val="PargrafodaLista"/>
         <w:numPr>
           <w:ilvl w:val="1"/>
           <w:numId w:val="7"/>
@@ -1725,7 +1725,7 @@
     </w:p>
     <w:p>
       <w:pPr>
-        <w:pStyle w:val="ListParagraph"/>
+        <w:pStyle w:val="PargrafodaLista"/>
         <w:spacing w:line="360" w:lineRule="auto"/>
         <w:ind w:firstLine="696"/>
         <w:jc w:val="both"/>
@@ -1850,7 +1850,7 @@
     </w:p>
     <w:p>
       <w:pPr>
-        <w:pStyle w:val="ListParagraph"/>
+        <w:pStyle w:val="PargrafodaLista"/>
         <w:spacing w:line="360" w:lineRule="auto"/>
         <w:ind w:firstLine="696"/>
         <w:jc w:val="both"/>
@@ -1863,7 +1863,7 @@
     </w:p>
     <w:p>
       <w:pPr>
-        <w:pStyle w:val="ListParagraph"/>
+        <w:pStyle w:val="PargrafodaLista"/>
         <w:numPr>
           <w:ilvl w:val="1"/>
           <w:numId w:val="7"/>
@@ -2014,7 +2014,7 @@
     </w:p>
     <w:p>
       <w:pPr>
-        <w:pStyle w:val="ListParagraph"/>
+        <w:pStyle w:val="PargrafodaLista"/>
         <w:numPr>
           <w:ilvl w:val="0"/>
           <w:numId w:val="8"/>
@@ -2086,7 +2086,7 @@
     </w:p>
     <w:p>
       <w:pPr>
-        <w:pStyle w:val="ListParagraph"/>
+        <w:pStyle w:val="PargrafodaLista"/>
         <w:spacing w:line="360" w:lineRule="auto"/>
         <w:ind w:left="1776"/>
         <w:jc w:val="both"/>
@@ -2099,7 +2099,7 @@
     </w:p>
     <w:p>
       <w:pPr>
-        <w:pStyle w:val="ListParagraph"/>
+        <w:pStyle w:val="PargrafodaLista"/>
         <w:numPr>
           <w:ilvl w:val="0"/>
           <w:numId w:val="8"/>
@@ -2139,17 +2139,17 @@
     </w:p>
     <w:p>
       <w:pPr>
-        <w:pStyle w:val="ListParagraph"/>
-        <w:rPr>
-          <w:rFonts w:ascii="Times New Roman" w:hAnsi="Times New Roman" w:cs="Times New Roman"/>
-          <w:sz w:val="24"/>
-          <w:szCs w:val="24"/>
-        </w:rPr>
-      </w:pPr>
-    </w:p>
-    <w:p>
-      <w:pPr>
-        <w:pStyle w:val="ListParagraph"/>
+        <w:pStyle w:val="PargrafodaLista"/>
+        <w:rPr>
+          <w:rFonts w:ascii="Times New Roman" w:hAnsi="Times New Roman" w:cs="Times New Roman"/>
+          <w:sz w:val="24"/>
+          <w:szCs w:val="24"/>
+        </w:rPr>
+      </w:pPr>
+    </w:p>
+    <w:p>
+      <w:pPr>
+        <w:pStyle w:val="PargrafodaLista"/>
         <w:spacing w:line="360" w:lineRule="auto"/>
         <w:ind w:left="1776"/>
         <w:jc w:val="both"/>
@@ -2162,7 +2162,7 @@
     </w:p>
     <w:p>
       <w:pPr>
-        <w:pStyle w:val="ListParagraph"/>
+        <w:pStyle w:val="PargrafodaLista"/>
         <w:numPr>
           <w:ilvl w:val="0"/>
           <w:numId w:val="8"/>
@@ -2240,7 +2240,7 @@
     </w:p>
     <w:p>
       <w:pPr>
-        <w:pStyle w:val="ListParagraph"/>
+        <w:pStyle w:val="PargrafodaLista"/>
         <w:numPr>
           <w:ilvl w:val="0"/>
           <w:numId w:val="6"/>
@@ -2537,7 +2537,7 @@
     </w:p>
     <w:p>
       <w:pPr>
-        <w:pStyle w:val="ListParagraph"/>
+        <w:pStyle w:val="PargrafodaLista"/>
         <w:numPr>
           <w:ilvl w:val="0"/>
           <w:numId w:val="6"/>
@@ -2730,7 +2730,23 @@
           <w:sz w:val="24"/>
           <w:szCs w:val="24"/>
         </w:rPr>
-        <w:t xml:space="preserve"> naipes diferentes): 4 de Ouros e 4 de Copas.</w:t>
+        <w:t xml:space="preserve"> naipes diferentes): 4 de Ouros e </w:t>
+      </w:r>
+      <w:r>
+        <w:rPr>
+          <w:rFonts w:ascii="Times New Roman" w:hAnsi="Times New Roman" w:cs="Times New Roman"/>
+          <w:sz w:val="24"/>
+          <w:szCs w:val="24"/>
+        </w:rPr>
+        <w:t>5</w:t>
+      </w:r>
+      <w:r>
+        <w:rPr>
+          <w:rFonts w:ascii="Times New Roman" w:hAnsi="Times New Roman" w:cs="Times New Roman"/>
+          <w:sz w:val="24"/>
+          <w:szCs w:val="24"/>
+        </w:rPr>
+        <w:t xml:space="preserve"> de Copas.</w:t>
       </w:r>
     </w:p>
     <w:p>
@@ -2823,7 +2839,7 @@
     </w:p>
     <w:p>
       <w:pPr>
-        <w:pStyle w:val="ListParagraph"/>
+        <w:pStyle w:val="PargrafodaLista"/>
         <w:numPr>
           <w:ilvl w:val="0"/>
           <w:numId w:val="9"/>
@@ -2883,7 +2899,7 @@
     </w:p>
     <w:p>
       <w:pPr>
-        <w:pStyle w:val="ListParagraph"/>
+        <w:pStyle w:val="PargrafodaLista"/>
         <w:numPr>
           <w:ilvl w:val="0"/>
           <w:numId w:val="9"/>
@@ -2907,7 +2923,7 @@
     </w:p>
     <w:p>
       <w:pPr>
-        <w:pStyle w:val="ListParagraph"/>
+        <w:pStyle w:val="PargrafodaLista"/>
         <w:numPr>
           <w:ilvl w:val="1"/>
           <w:numId w:val="9"/>
@@ -2965,7 +2981,7 @@
     </w:p>
     <w:p>
       <w:pPr>
-        <w:pStyle w:val="ListParagraph"/>
+        <w:pStyle w:val="PargrafodaLista"/>
         <w:numPr>
           <w:ilvl w:val="1"/>
           <w:numId w:val="9"/>
@@ -3013,7 +3029,7 @@
     </w:p>
     <w:p>
       <w:pPr>
-        <w:pStyle w:val="ListParagraph"/>
+        <w:pStyle w:val="PargrafodaLista"/>
         <w:numPr>
           <w:ilvl w:val="1"/>
           <w:numId w:val="7"/>
@@ -3298,7 +3314,7 @@
     </w:p>
     <w:p>
       <w:pPr>
-        <w:pStyle w:val="ListParagraph"/>
+        <w:pStyle w:val="PargrafodaLista"/>
         <w:numPr>
           <w:ilvl w:val="0"/>
           <w:numId w:val="7"/>
@@ -6672,13 +6688,13 @@
     <w:name w:val="Normal"/>
     <w:qFormat/>
   </w:style>
-  <w:style w:type="character" w:default="1" w:styleId="DefaultParagraphFont">
+  <w:style w:type="character" w:default="1" w:styleId="Fontepargpadro">
     <w:name w:val="Default Paragraph Font"/>
     <w:uiPriority w:val="1"/>
     <w:semiHidden/>
     <w:unhideWhenUsed/>
   </w:style>
-  <w:style w:type="table" w:default="1" w:styleId="TableNormal">
+  <w:style w:type="table" w:default="1" w:styleId="Tabelanormal">
     <w:name w:val="Normal Table"/>
     <w:uiPriority w:val="99"/>
     <w:semiHidden/>
@@ -6693,15 +6709,15 @@
       </w:tblCellMar>
     </w:tblPr>
   </w:style>
-  <w:style w:type="numbering" w:default="1" w:styleId="NoList">
+  <w:style w:type="numbering" w:default="1" w:styleId="Semlista">
     <w:name w:val="No List"/>
     <w:uiPriority w:val="99"/>
     <w:semiHidden/>
     <w:unhideWhenUsed/>
   </w:style>
-  <w:style w:type="table" w:styleId="TableGrid">
+  <w:style w:type="table" w:styleId="Tabelacomgrade">
     <w:name w:val="Table Grid"/>
-    <w:basedOn w:val="TableNormal"/>
+    <w:basedOn w:val="Tabelanormal"/>
     <w:uiPriority w:val="39"/>
     <w:rsid w:val="00650132"/>
     <w:pPr>
@@ -6718,7 +6734,7 @@
       </w:tblBorders>
     </w:tblPr>
   </w:style>
-  <w:style w:type="paragraph" w:styleId="ListParagraph">
+  <w:style w:type="paragraph" w:styleId="PargrafodaLista">
     <w:name w:val="List Paragraph"/>
     <w:basedOn w:val="Normal"/>
     <w:uiPriority w:val="34"/>
@@ -6731,7 +6747,7 @@
   </w:style>
   <w:style w:type="character" w:styleId="Hyperlink">
     <w:name w:val="Hyperlink"/>
-    <w:basedOn w:val="DefaultParagraphFont"/>
+    <w:basedOn w:val="Fontepargpadro"/>
     <w:uiPriority w:val="99"/>
     <w:unhideWhenUsed/>
     <w:rsid w:val="005D7EF5"/>
@@ -6740,9 +6756,9 @@
       <w:u w:val="single"/>
     </w:rPr>
   </w:style>
-  <w:style w:type="character" w:styleId="UnresolvedMention">
+  <w:style w:type="character" w:styleId="MenoPendente">
     <w:name w:val="Unresolved Mention"/>
-    <w:basedOn w:val="DefaultParagraphFont"/>
+    <w:basedOn w:val="Fontepargpadro"/>
     <w:uiPriority w:val="99"/>
     <w:semiHidden/>
     <w:unhideWhenUsed/>
@@ -6752,9 +6768,9 @@
       <w:shd w:val="clear" w:color="auto" w:fill="E1DFDD"/>
     </w:rPr>
   </w:style>
-  <w:style w:type="character" w:styleId="FollowedHyperlink">
+  <w:style w:type="character" w:styleId="HiperlinkVisitado">
     <w:name w:val="FollowedHyperlink"/>
-    <w:basedOn w:val="DefaultParagraphFont"/>
+    <w:basedOn w:val="Fontepargpadro"/>
     <w:uiPriority w:val="99"/>
     <w:semiHidden/>
     <w:unhideWhenUsed/>

</xml_diff>

<commit_message>
arrumando problemas pos defesa oral
</commit_message>
<xml_diff>
--- a/documentation/Especificacao de Requisitos.docx
+++ b/documentation/Especificacao de Requisitos.docx
@@ -61,7 +61,7 @@
     </w:p>
     <w:tbl>
       <w:tblPr>
-        <w:tblStyle w:val="Tabelacomgrade"/>
+        <w:tblStyle w:val="TableGrid"/>
         <w:tblW w:w="0" w:type="auto"/>
         <w:tblLook w:val="04A0" w:firstRow="1" w:lastRow="0" w:firstColumn="1" w:lastColumn="0" w:noHBand="0" w:noVBand="1"/>
       </w:tblPr>
@@ -290,6 +290,145 @@
           </w:p>
         </w:tc>
       </w:tr>
+      <w:tr>
+        <w:tc>
+          <w:tcPr>
+            <w:tcW w:w="2123" w:type="dxa"/>
+          </w:tcPr>
+          <w:p>
+            <w:pPr>
+              <w:spacing w:line="360" w:lineRule="auto"/>
+              <w:jc w:val="both"/>
+              <w:rPr>
+                <w:rFonts w:ascii="Times New Roman" w:hAnsi="Times New Roman" w:cs="Times New Roman"/>
+                <w:sz w:val="24"/>
+                <w:szCs w:val="24"/>
+              </w:rPr>
+            </w:pPr>
+            <w:r>
+              <w:rPr>
+                <w:rFonts w:ascii="Times New Roman" w:hAnsi="Times New Roman" w:cs="Times New Roman"/>
+                <w:sz w:val="24"/>
+                <w:szCs w:val="24"/>
+              </w:rPr>
+              <w:t>2.0</w:t>
+            </w:r>
+          </w:p>
+        </w:tc>
+        <w:tc>
+          <w:tcPr>
+            <w:tcW w:w="2123" w:type="dxa"/>
+          </w:tcPr>
+          <w:p>
+            <w:pPr>
+              <w:spacing w:line="360" w:lineRule="auto"/>
+              <w:rPr>
+                <w:rFonts w:ascii="Times New Roman" w:hAnsi="Times New Roman" w:cs="Times New Roman"/>
+                <w:sz w:val="24"/>
+                <w:szCs w:val="24"/>
+              </w:rPr>
+            </w:pPr>
+            <w:r>
+              <w:rPr>
+                <w:rFonts w:ascii="Times New Roman" w:hAnsi="Times New Roman" w:cs="Times New Roman"/>
+                <w:sz w:val="24"/>
+                <w:szCs w:val="24"/>
+              </w:rPr>
+              <w:t>Eduardo Gwoszdz,</w:t>
+            </w:r>
+            <w:r>
+              <w:rPr>
+                <w:rFonts w:ascii="Times New Roman" w:hAnsi="Times New Roman" w:cs="Times New Roman"/>
+                <w:sz w:val="24"/>
+                <w:szCs w:val="24"/>
+              </w:rPr>
+              <w:t xml:space="preserve">  Micael Angelo</w:t>
+            </w:r>
+            <w:r>
+              <w:rPr>
+                <w:rFonts w:ascii="Times New Roman" w:hAnsi="Times New Roman" w:cs="Times New Roman"/>
+                <w:sz w:val="24"/>
+                <w:szCs w:val="24"/>
+              </w:rPr>
+              <w:t>, Brendo Alves</w:t>
+            </w:r>
+          </w:p>
+        </w:tc>
+        <w:tc>
+          <w:tcPr>
+            <w:tcW w:w="2124" w:type="dxa"/>
+          </w:tcPr>
+          <w:p>
+            <w:pPr>
+              <w:spacing w:line="360" w:lineRule="auto"/>
+              <w:jc w:val="center"/>
+              <w:rPr>
+                <w:rFonts w:ascii="Times New Roman" w:hAnsi="Times New Roman" w:cs="Times New Roman"/>
+                <w:sz w:val="24"/>
+                <w:szCs w:val="24"/>
+                <w:lang w:val="en-US"/>
+              </w:rPr>
+            </w:pPr>
+            <w:r>
+              <w:rPr>
+                <w:rFonts w:ascii="Times New Roman" w:hAnsi="Times New Roman" w:cs="Times New Roman"/>
+                <w:sz w:val="24"/>
+                <w:szCs w:val="24"/>
+              </w:rPr>
+              <w:t>06</w:t>
+            </w:r>
+            <w:r>
+              <w:rPr>
+                <w:rFonts w:ascii="Times New Roman" w:hAnsi="Times New Roman" w:cs="Times New Roman"/>
+                <w:sz w:val="24"/>
+                <w:szCs w:val="24"/>
+                <w:lang w:val="en-US"/>
+              </w:rPr>
+              <w:t>/03/2024</w:t>
+            </w:r>
+          </w:p>
+        </w:tc>
+        <w:tc>
+          <w:tcPr>
+            <w:tcW w:w="2124" w:type="dxa"/>
+          </w:tcPr>
+          <w:p>
+            <w:pPr>
+              <w:spacing w:line="360" w:lineRule="auto"/>
+              <w:jc w:val="center"/>
+              <w:rPr>
+                <w:rFonts w:ascii="Times New Roman" w:hAnsi="Times New Roman" w:cs="Times New Roman"/>
+                <w:sz w:val="24"/>
+                <w:szCs w:val="24"/>
+              </w:rPr>
+            </w:pPr>
+            <w:r>
+              <w:rPr>
+                <w:rFonts w:ascii="Times New Roman" w:hAnsi="Times New Roman" w:cs="Times New Roman"/>
+                <w:sz w:val="24"/>
+                <w:szCs w:val="24"/>
+              </w:rPr>
+              <w:t>Adi</w:t>
+            </w:r>
+            <w:r>
+              <w:rPr>
+                <w:rFonts w:ascii="Times New Roman" w:hAnsi="Times New Roman" w:cs="Times New Roman"/>
+                <w:sz w:val="24"/>
+                <w:szCs w:val="24"/>
+              </w:rPr>
+              <w:t>ção do select card e</w:t>
+            </w:r>
+            <w:r>
+              <w:rPr>
+                <w:rFonts w:ascii="Times New Roman" w:hAnsi="Times New Roman" w:cs="Times New Roman"/>
+                <w:sz w:val="24"/>
+                <w:szCs w:val="24"/>
+              </w:rPr>
+              <w:t xml:space="preserve"> alteração do nome do gritar yaniv.</w:t>
+            </w:r>
+          </w:p>
+        </w:tc>
+      </w:tr>
     </w:tbl>
     <w:p>
       <w:pPr>
@@ -621,6 +760,7 @@
           <w:sz w:val="28"/>
           <w:szCs w:val="28"/>
         </w:rPr>
+        <w:lastRenderedPageBreak/>
         <w:tab/>
       </w:r>
       <w:r>
@@ -787,7 +927,6 @@
           <w:sz w:val="28"/>
           <w:szCs w:val="28"/>
         </w:rPr>
-        <w:lastRenderedPageBreak/>
         <w:t>4. Requisitos de software</w:t>
       </w:r>
     </w:p>
@@ -969,7 +1108,7 @@
     </w:p>
     <w:p>
       <w:pPr>
-        <w:pStyle w:val="PargrafodaLista"/>
+        <w:pStyle w:val="ListParagraph"/>
         <w:numPr>
           <w:ilvl w:val="0"/>
           <w:numId w:val="5"/>
@@ -1073,7 +1212,7 @@
     </w:p>
     <w:p>
       <w:pPr>
-        <w:pStyle w:val="PargrafodaLista"/>
+        <w:pStyle w:val="ListParagraph"/>
         <w:numPr>
           <w:ilvl w:val="0"/>
           <w:numId w:val="5"/>
@@ -1278,6 +1417,7 @@
           <w:sz w:val="40"/>
           <w:szCs w:val="40"/>
         </w:rPr>
+        <w:lastRenderedPageBreak/>
         <w:t>2 Visão Geral</w:t>
       </w:r>
     </w:p>
@@ -1317,7 +1457,6 @@
           <w:sz w:val="24"/>
           <w:szCs w:val="24"/>
         </w:rPr>
-        <w:lastRenderedPageBreak/>
         <w:t>Se baseia em um sistema distribuído onde há uma divisão clara de funções entre o cliente, que solicita serviços ou recursos, e o servidor, que fornece esses serviços ou recursos, permitindo a comunicação e interação entre eles através de uma rede.</w:t>
       </w:r>
     </w:p>
@@ -1370,7 +1509,7 @@
     </w:p>
     <w:p>
       <w:pPr>
-        <w:pStyle w:val="PargrafodaLista"/>
+        <w:pStyle w:val="ListParagraph"/>
         <w:numPr>
           <w:ilvl w:val="0"/>
           <w:numId w:val="2"/>
@@ -1394,7 +1533,7 @@
     </w:p>
     <w:p>
       <w:pPr>
-        <w:pStyle w:val="PargrafodaLista"/>
+        <w:pStyle w:val="ListParagraph"/>
         <w:numPr>
           <w:ilvl w:val="0"/>
           <w:numId w:val="2"/>
@@ -1418,7 +1557,7 @@
     </w:p>
     <w:p>
       <w:pPr>
-        <w:pStyle w:val="PargrafodaLista"/>
+        <w:pStyle w:val="ListParagraph"/>
         <w:numPr>
           <w:ilvl w:val="0"/>
           <w:numId w:val="2"/>
@@ -1675,6 +1814,7 @@
           <w:sz w:val="24"/>
           <w:szCs w:val="24"/>
         </w:rPr>
+        <w:lastRenderedPageBreak/>
         <w:tab/>
         <w:t>Coringas = 0</w:t>
       </w:r>
@@ -1692,7 +1832,7 @@
     </w:p>
     <w:p>
       <w:pPr>
-        <w:pStyle w:val="PargrafodaLista"/>
+        <w:pStyle w:val="ListParagraph"/>
         <w:numPr>
           <w:ilvl w:val="1"/>
           <w:numId w:val="7"/>
@@ -1711,7 +1851,6 @@
           <w:sz w:val="32"/>
           <w:szCs w:val="32"/>
         </w:rPr>
-        <w:lastRenderedPageBreak/>
         <w:t>Pré-</w:t>
       </w:r>
       <w:r>
@@ -1725,7 +1864,7 @@
     </w:p>
     <w:p>
       <w:pPr>
-        <w:pStyle w:val="PargrafodaLista"/>
+        <w:pStyle w:val="ListParagraph"/>
         <w:spacing w:line="360" w:lineRule="auto"/>
         <w:ind w:firstLine="696"/>
         <w:jc w:val="both"/>
@@ -1850,7 +1989,7 @@
     </w:p>
     <w:p>
       <w:pPr>
-        <w:pStyle w:val="PargrafodaLista"/>
+        <w:pStyle w:val="ListParagraph"/>
         <w:spacing w:line="360" w:lineRule="auto"/>
         <w:ind w:firstLine="696"/>
         <w:jc w:val="both"/>
@@ -1863,7 +2002,7 @@
     </w:p>
     <w:p>
       <w:pPr>
-        <w:pStyle w:val="PargrafodaLista"/>
+        <w:pStyle w:val="ListParagraph"/>
         <w:numPr>
           <w:ilvl w:val="1"/>
           <w:numId w:val="7"/>
@@ -2014,7 +2153,7 @@
     </w:p>
     <w:p>
       <w:pPr>
-        <w:pStyle w:val="PargrafodaLista"/>
+        <w:pStyle w:val="ListParagraph"/>
         <w:numPr>
           <w:ilvl w:val="0"/>
           <w:numId w:val="8"/>
@@ -2086,7 +2225,7 @@
     </w:p>
     <w:p>
       <w:pPr>
-        <w:pStyle w:val="PargrafodaLista"/>
+        <w:pStyle w:val="ListParagraph"/>
         <w:spacing w:line="360" w:lineRule="auto"/>
         <w:ind w:left="1776"/>
         <w:jc w:val="both"/>
@@ -2099,7 +2238,7 @@
     </w:p>
     <w:p>
       <w:pPr>
-        <w:pStyle w:val="PargrafodaLista"/>
+        <w:pStyle w:val="ListParagraph"/>
         <w:numPr>
           <w:ilvl w:val="0"/>
           <w:numId w:val="8"/>
@@ -2139,17 +2278,17 @@
     </w:p>
     <w:p>
       <w:pPr>
-        <w:pStyle w:val="PargrafodaLista"/>
-        <w:rPr>
-          <w:rFonts w:ascii="Times New Roman" w:hAnsi="Times New Roman" w:cs="Times New Roman"/>
-          <w:sz w:val="24"/>
-          <w:szCs w:val="24"/>
-        </w:rPr>
-      </w:pPr>
-    </w:p>
-    <w:p>
-      <w:pPr>
-        <w:pStyle w:val="PargrafodaLista"/>
+        <w:pStyle w:val="ListParagraph"/>
+        <w:rPr>
+          <w:rFonts w:ascii="Times New Roman" w:hAnsi="Times New Roman" w:cs="Times New Roman"/>
+          <w:sz w:val="24"/>
+          <w:szCs w:val="24"/>
+        </w:rPr>
+      </w:pPr>
+    </w:p>
+    <w:p>
+      <w:pPr>
+        <w:pStyle w:val="ListParagraph"/>
         <w:spacing w:line="360" w:lineRule="auto"/>
         <w:ind w:left="1776"/>
         <w:jc w:val="both"/>
@@ -2162,7 +2301,7 @@
     </w:p>
     <w:p>
       <w:pPr>
-        <w:pStyle w:val="PargrafodaLista"/>
+        <w:pStyle w:val="ListParagraph"/>
         <w:numPr>
           <w:ilvl w:val="0"/>
           <w:numId w:val="8"/>
@@ -2240,7 +2379,7 @@
     </w:p>
     <w:p>
       <w:pPr>
-        <w:pStyle w:val="PargrafodaLista"/>
+        <w:pStyle w:val="ListParagraph"/>
         <w:numPr>
           <w:ilvl w:val="0"/>
           <w:numId w:val="6"/>
@@ -2459,6 +2598,7 @@
           <w:sz w:val="24"/>
           <w:szCs w:val="24"/>
         </w:rPr>
+        <w:lastRenderedPageBreak/>
         <w:t>Exemplo 2: 10 de Espadas, J de Espadas, Q de Espadas e K de Espadas.</w:t>
       </w:r>
     </w:p>
@@ -2499,7 +2639,6 @@
           <w:sz w:val="24"/>
           <w:szCs w:val="24"/>
         </w:rPr>
-        <w:lastRenderedPageBreak/>
         <w:t xml:space="preserve">Exemplo </w:t>
       </w:r>
       <w:r>
@@ -2537,7 +2676,7 @@
     </w:p>
     <w:p>
       <w:pPr>
-        <w:pStyle w:val="PargrafodaLista"/>
+        <w:pStyle w:val="ListParagraph"/>
         <w:numPr>
           <w:ilvl w:val="0"/>
           <w:numId w:val="6"/>
@@ -2839,7 +2978,7 @@
     </w:p>
     <w:p>
       <w:pPr>
-        <w:pStyle w:val="PargrafodaLista"/>
+        <w:pStyle w:val="ListParagraph"/>
         <w:numPr>
           <w:ilvl w:val="0"/>
           <w:numId w:val="9"/>
@@ -2899,7 +3038,7 @@
     </w:p>
     <w:p>
       <w:pPr>
-        <w:pStyle w:val="PargrafodaLista"/>
+        <w:pStyle w:val="ListParagraph"/>
         <w:numPr>
           <w:ilvl w:val="0"/>
           <w:numId w:val="9"/>
@@ -2923,7 +3062,7 @@
     </w:p>
     <w:p>
       <w:pPr>
-        <w:pStyle w:val="PargrafodaLista"/>
+        <w:pStyle w:val="ListParagraph"/>
         <w:numPr>
           <w:ilvl w:val="1"/>
           <w:numId w:val="9"/>
@@ -2981,7 +3120,7 @@
     </w:p>
     <w:p>
       <w:pPr>
-        <w:pStyle w:val="PargrafodaLista"/>
+        <w:pStyle w:val="ListParagraph"/>
         <w:numPr>
           <w:ilvl w:val="1"/>
           <w:numId w:val="9"/>
@@ -3029,7 +3168,7 @@
     </w:p>
     <w:p>
       <w:pPr>
-        <w:pStyle w:val="PargrafodaLista"/>
+        <w:pStyle w:val="ListParagraph"/>
         <w:numPr>
           <w:ilvl w:val="1"/>
           <w:numId w:val="7"/>
@@ -3132,7 +3271,16 @@
           <w:sz w:val="24"/>
           <w:szCs w:val="24"/>
         </w:rPr>
-        <w:t>, com a pontuação dos placares atualizadas</w:t>
+        <w:t xml:space="preserve">, com a pontuação dos </w:t>
+      </w:r>
+      <w:r>
+        <w:rPr>
+          <w:rFonts w:ascii="Times New Roman" w:hAnsi="Times New Roman" w:cs="Times New Roman"/>
+          <w:sz w:val="24"/>
+          <w:szCs w:val="24"/>
+        </w:rPr>
+        <w:lastRenderedPageBreak/>
+        <w:t>placares atualizadas</w:t>
       </w:r>
       <w:r>
         <w:rPr>
@@ -3224,7 +3372,6 @@
           <w:sz w:val="24"/>
           <w:szCs w:val="24"/>
         </w:rPr>
-        <w:lastRenderedPageBreak/>
         <w:t>A pontuação máxima é o que determina o final da partida</w:t>
       </w:r>
       <w:r>
@@ -3314,7 +3461,7 @@
     </w:p>
     <w:p>
       <w:pPr>
-        <w:pStyle w:val="PargrafodaLista"/>
+        <w:pStyle w:val="ListParagraph"/>
         <w:numPr>
           <w:ilvl w:val="0"/>
           <w:numId w:val="7"/>
@@ -4203,7 +4350,23 @@
           <w:sz w:val="24"/>
           <w:szCs w:val="24"/>
         </w:rPr>
-        <w:t>O jogador deve selecionar carta(s), seguindo as regras especificadas</w:t>
+        <w:t>O jogador deve selecionar carta(s)</w:t>
+      </w:r>
+      <w:r>
+        <w:rPr>
+          <w:rFonts w:ascii="Times New Roman" w:hAnsi="Times New Roman" w:cs="Times New Roman"/>
+          <w:sz w:val="24"/>
+          <w:szCs w:val="24"/>
+        </w:rPr>
+        <w:t xml:space="preserve"> a partir do RF 11</w:t>
+      </w:r>
+      <w:r>
+        <w:rPr>
+          <w:rFonts w:ascii="Times New Roman" w:hAnsi="Times New Roman" w:cs="Times New Roman"/>
+          <w:sz w:val="24"/>
+          <w:szCs w:val="24"/>
+        </w:rPr>
+        <w:t>, seguindo as regras especificadas</w:t>
       </w:r>
       <w:r>
         <w:rPr>
@@ -4283,7 +4446,7 @@
           <w:sz w:val="24"/>
           <w:szCs w:val="24"/>
         </w:rPr>
-        <w:t>Gritar Yaniv</w:t>
+        <w:t>Optar por gritar</w:t>
       </w:r>
       <w:r>
         <w:rPr>
@@ -4293,133 +4456,7 @@
           <w:sz w:val="24"/>
           <w:szCs w:val="24"/>
         </w:rPr>
-        <w:t xml:space="preserve">: </w:t>
-      </w:r>
-      <w:r>
-        <w:rPr>
-          <w:rFonts w:ascii="Times New Roman" w:hAnsi="Times New Roman" w:cs="Times New Roman"/>
-          <w:sz w:val="24"/>
-          <w:szCs w:val="24"/>
-        </w:rPr>
-        <w:t>O jogador deve escolher se deseja gritar ou não Yaniv. A chamada do mesmo determina o final da rodada</w:t>
-      </w:r>
-      <w:r>
-        <w:rPr>
-          <w:rFonts w:ascii="Times New Roman" w:hAnsi="Times New Roman" w:cs="Times New Roman"/>
-          <w:sz w:val="24"/>
-          <w:szCs w:val="24"/>
-        </w:rPr>
-        <w:t>, mesmo que a jogada tenha sido inválida e</w:t>
-      </w:r>
-      <w:r>
-        <w:rPr>
-          <w:rFonts w:ascii="Times New Roman" w:hAnsi="Times New Roman" w:cs="Times New Roman"/>
-          <w:sz w:val="24"/>
-          <w:szCs w:val="24"/>
-        </w:rPr>
-        <w:t>/</w:t>
-      </w:r>
-      <w:r>
-        <w:rPr>
-          <w:rFonts w:ascii="Times New Roman" w:hAnsi="Times New Roman" w:cs="Times New Roman"/>
-          <w:sz w:val="24"/>
-          <w:szCs w:val="24"/>
-        </w:rPr>
-        <w:t>ou o jogador penalizado</w:t>
-      </w:r>
-      <w:r>
-        <w:rPr>
-          <w:rFonts w:ascii="Times New Roman" w:hAnsi="Times New Roman" w:cs="Times New Roman"/>
-          <w:sz w:val="24"/>
-          <w:szCs w:val="24"/>
-        </w:rPr>
-        <w:t xml:space="preserve"> seguindo as regras do jogo</w:t>
-      </w:r>
-      <w:r>
-        <w:rPr>
-          <w:rFonts w:ascii="Times New Roman" w:hAnsi="Times New Roman" w:cs="Times New Roman"/>
-          <w:sz w:val="24"/>
-          <w:szCs w:val="24"/>
-        </w:rPr>
-        <w:t xml:space="preserve">. </w:t>
-      </w:r>
-      <w:r>
-        <w:rPr>
-          <w:rFonts w:ascii="Times New Roman" w:hAnsi="Times New Roman" w:cs="Times New Roman"/>
-          <w:sz w:val="24"/>
-          <w:szCs w:val="24"/>
-        </w:rPr>
-        <w:t xml:space="preserve">O botão de Yaniv pode ser pressionado mesmo que o jogador possua 7 ou mais pontos na sua mão, sendo assim, penalizado em 30 pontos. Caso a ação seja válida, deve-se conferir se sua mão possui a menor pontuação da mesa. Se </w:t>
-      </w:r>
-      <w:r>
-        <w:rPr>
-          <w:rFonts w:ascii="Times New Roman" w:hAnsi="Times New Roman" w:cs="Times New Roman"/>
-          <w:sz w:val="24"/>
-          <w:szCs w:val="24"/>
-        </w:rPr>
-        <w:t>possui</w:t>
-      </w:r>
-      <w:r>
-        <w:rPr>
-          <w:rFonts w:ascii="Times New Roman" w:hAnsi="Times New Roman" w:cs="Times New Roman"/>
-          <w:sz w:val="24"/>
-          <w:szCs w:val="24"/>
-        </w:rPr>
-        <w:t>, os demais jogadores recebem 10 pontos, caso contrário, o jogador recebe 30 pontos.</w:t>
-      </w:r>
-      <w:r>
-        <w:rPr>
-          <w:rFonts w:ascii="Times New Roman" w:hAnsi="Times New Roman" w:cs="Times New Roman"/>
-          <w:sz w:val="24"/>
-          <w:szCs w:val="24"/>
-        </w:rPr>
-        <w:t xml:space="preserve"> Após isso, caso algum dos jogadores alcançou 100 pontos, é determinado fim de partida, especificado no RF 7.</w:t>
-      </w:r>
-    </w:p>
-    <w:p>
-      <w:pPr>
-        <w:spacing w:line="360" w:lineRule="auto"/>
-        <w:jc w:val="both"/>
-        <w:rPr>
-          <w:rFonts w:ascii="Times New Roman" w:hAnsi="Times New Roman" w:cs="Times New Roman"/>
-          <w:sz w:val="24"/>
-          <w:szCs w:val="24"/>
-        </w:rPr>
-      </w:pPr>
-    </w:p>
-    <w:p>
-      <w:pPr>
-        <w:spacing w:line="360" w:lineRule="auto"/>
-        <w:jc w:val="both"/>
-        <w:rPr>
-          <w:rFonts w:ascii="Times New Roman" w:hAnsi="Times New Roman" w:cs="Times New Roman"/>
-          <w:sz w:val="24"/>
-          <w:szCs w:val="24"/>
-        </w:rPr>
-      </w:pPr>
-      <w:r>
-        <w:rPr>
-          <w:rFonts w:ascii="Times New Roman" w:hAnsi="Times New Roman" w:cs="Times New Roman"/>
-          <w:sz w:val="24"/>
-          <w:szCs w:val="24"/>
-        </w:rPr>
-        <w:t xml:space="preserve">RF </w:t>
-      </w:r>
-      <w:r>
-        <w:rPr>
-          <w:rFonts w:ascii="Times New Roman" w:hAnsi="Times New Roman" w:cs="Times New Roman"/>
-          <w:sz w:val="24"/>
-          <w:szCs w:val="24"/>
-        </w:rPr>
-        <w:t>7</w:t>
-      </w:r>
-      <w:r>
-        <w:rPr>
-          <w:rFonts w:ascii="Times New Roman" w:hAnsi="Times New Roman" w:cs="Times New Roman"/>
-          <w:sz w:val="24"/>
-          <w:szCs w:val="24"/>
-        </w:rPr>
-        <w:t xml:space="preserve">. </w:t>
+        <w:t xml:space="preserve"> Yaniv</w:t>
       </w:r>
       <w:r>
         <w:rPr>
@@ -4429,14 +4466,6 @@
           <w:sz w:val="24"/>
           <w:szCs w:val="24"/>
         </w:rPr>
-        <w:t>Receber Final da rodada</w:t>
-      </w:r>
-      <w:r>
-        <w:rPr>
-          <w:rFonts w:ascii="Times New Roman" w:hAnsi="Times New Roman" w:cs="Times New Roman"/>
-          <w:sz w:val="24"/>
-          <w:szCs w:val="24"/>
-        </w:rPr>
         <w:t xml:space="preserve">: </w:t>
       </w:r>
       <w:r>
@@ -4445,77 +4474,117 @@
           <w:sz w:val="24"/>
           <w:szCs w:val="24"/>
         </w:rPr>
-        <w:t xml:space="preserve">Ao receber o final da rodada, </w:t>
-      </w:r>
-      <w:r>
-        <w:rPr>
-          <w:rFonts w:ascii="Times New Roman" w:hAnsi="Times New Roman" w:cs="Times New Roman"/>
-          <w:sz w:val="24"/>
-          <w:szCs w:val="24"/>
-        </w:rPr>
-        <w:t>os placares são atualizados</w:t>
-      </w:r>
-      <w:r>
-        <w:rPr>
-          <w:rFonts w:ascii="Times New Roman" w:hAnsi="Times New Roman" w:cs="Times New Roman"/>
-          <w:sz w:val="24"/>
-          <w:szCs w:val="24"/>
-        </w:rPr>
-        <w:t xml:space="preserve"> e é verificado se a partida chegou ao final (algum jogador possuí 100 ou mais pontos)</w:t>
-      </w:r>
-      <w:r>
-        <w:rPr>
-          <w:rFonts w:ascii="Times New Roman" w:hAnsi="Times New Roman" w:cs="Times New Roman"/>
-          <w:sz w:val="24"/>
-          <w:szCs w:val="24"/>
-        </w:rPr>
-        <w:t>.</w:t>
-      </w:r>
-    </w:p>
-    <w:p>
-      <w:pPr>
-        <w:spacing w:line="360" w:lineRule="auto"/>
-        <w:jc w:val="both"/>
-        <w:rPr>
-          <w:rFonts w:ascii="Times New Roman" w:hAnsi="Times New Roman" w:cs="Times New Roman"/>
-          <w:sz w:val="24"/>
-          <w:szCs w:val="24"/>
-        </w:rPr>
-      </w:pPr>
-    </w:p>
-    <w:p>
-      <w:pPr>
-        <w:spacing w:line="360" w:lineRule="auto"/>
-        <w:jc w:val="both"/>
-        <w:rPr>
-          <w:rFonts w:ascii="Times New Roman" w:hAnsi="Times New Roman" w:cs="Times New Roman"/>
-          <w:sz w:val="24"/>
-          <w:szCs w:val="24"/>
-        </w:rPr>
-      </w:pPr>
-      <w:r>
-        <w:rPr>
-          <w:rFonts w:ascii="Times New Roman" w:hAnsi="Times New Roman" w:cs="Times New Roman"/>
-          <w:sz w:val="24"/>
-          <w:szCs w:val="24"/>
-        </w:rPr>
-        <w:t>RF</w:t>
-      </w:r>
-      <w:r>
-        <w:rPr>
-          <w:rFonts w:ascii="Times New Roman" w:hAnsi="Times New Roman" w:cs="Times New Roman"/>
-          <w:sz w:val="24"/>
-          <w:szCs w:val="24"/>
-        </w:rPr>
-        <w:t xml:space="preserve"> </w:t>
-      </w:r>
-      <w:r>
-        <w:rPr>
-          <w:rFonts w:ascii="Times New Roman" w:hAnsi="Times New Roman" w:cs="Times New Roman"/>
-          <w:sz w:val="24"/>
-          <w:szCs w:val="24"/>
-        </w:rPr>
-        <w:t>8</w:t>
+        <w:t>O jogador deve escolher se deseja gritar ou não Yaniv. A chamada do mesmo determina o final da rodada</w:t>
+      </w:r>
+      <w:r>
+        <w:rPr>
+          <w:rFonts w:ascii="Times New Roman" w:hAnsi="Times New Roman" w:cs="Times New Roman"/>
+          <w:sz w:val="24"/>
+          <w:szCs w:val="24"/>
+        </w:rPr>
+        <w:t>, mesmo que a jogada tenha sido inválida e</w:t>
+      </w:r>
+      <w:r>
+        <w:rPr>
+          <w:rFonts w:ascii="Times New Roman" w:hAnsi="Times New Roman" w:cs="Times New Roman"/>
+          <w:sz w:val="24"/>
+          <w:szCs w:val="24"/>
+        </w:rPr>
+        <w:t>/</w:t>
+      </w:r>
+      <w:r>
+        <w:rPr>
+          <w:rFonts w:ascii="Times New Roman" w:hAnsi="Times New Roman" w:cs="Times New Roman"/>
+          <w:sz w:val="24"/>
+          <w:szCs w:val="24"/>
+        </w:rPr>
+        <w:t>ou o jogador penalizado</w:t>
+      </w:r>
+      <w:r>
+        <w:rPr>
+          <w:rFonts w:ascii="Times New Roman" w:hAnsi="Times New Roman" w:cs="Times New Roman"/>
+          <w:sz w:val="24"/>
+          <w:szCs w:val="24"/>
+        </w:rPr>
+        <w:t xml:space="preserve"> seguindo as regras do jogo</w:t>
+      </w:r>
+      <w:r>
+        <w:rPr>
+          <w:rFonts w:ascii="Times New Roman" w:hAnsi="Times New Roman" w:cs="Times New Roman"/>
+          <w:sz w:val="24"/>
+          <w:szCs w:val="24"/>
+        </w:rPr>
+        <w:t xml:space="preserve">. </w:t>
+      </w:r>
+      <w:r>
+        <w:rPr>
+          <w:rFonts w:ascii="Times New Roman" w:hAnsi="Times New Roman" w:cs="Times New Roman"/>
+          <w:sz w:val="24"/>
+          <w:szCs w:val="24"/>
+        </w:rPr>
+        <w:t xml:space="preserve">O botão de Yaniv pode ser pressionado mesmo que o jogador possua 7 ou mais pontos na sua mão, sendo assim, penalizado em 30 pontos. Caso a ação seja válida, deve-se conferir se sua mão possui a menor pontuação da mesa. Se </w:t>
+      </w:r>
+      <w:r>
+        <w:rPr>
+          <w:rFonts w:ascii="Times New Roman" w:hAnsi="Times New Roman" w:cs="Times New Roman"/>
+          <w:sz w:val="24"/>
+          <w:szCs w:val="24"/>
+        </w:rPr>
+        <w:t>possui</w:t>
+      </w:r>
+      <w:r>
+        <w:rPr>
+          <w:rFonts w:ascii="Times New Roman" w:hAnsi="Times New Roman" w:cs="Times New Roman"/>
+          <w:sz w:val="24"/>
+          <w:szCs w:val="24"/>
+        </w:rPr>
+        <w:t>, os demais jogadores recebem 10 pontos, caso contrário, o jogador recebe 30 pontos.</w:t>
+      </w:r>
+      <w:r>
+        <w:rPr>
+          <w:rFonts w:ascii="Times New Roman" w:hAnsi="Times New Roman" w:cs="Times New Roman"/>
+          <w:sz w:val="24"/>
+          <w:szCs w:val="24"/>
+        </w:rPr>
+        <w:t xml:space="preserve"> Após isso, caso algum dos jogadores alcançou 100 pontos, é determinado fim de partida, especificado no RF 7.</w:t>
+      </w:r>
+    </w:p>
+    <w:p>
+      <w:pPr>
+        <w:spacing w:line="360" w:lineRule="auto"/>
+        <w:jc w:val="both"/>
+        <w:rPr>
+          <w:rFonts w:ascii="Times New Roman" w:hAnsi="Times New Roman" w:cs="Times New Roman"/>
+          <w:sz w:val="24"/>
+          <w:szCs w:val="24"/>
+        </w:rPr>
+      </w:pPr>
+    </w:p>
+    <w:p>
+      <w:pPr>
+        <w:spacing w:line="360" w:lineRule="auto"/>
+        <w:jc w:val="both"/>
+        <w:rPr>
+          <w:rFonts w:ascii="Times New Roman" w:hAnsi="Times New Roman" w:cs="Times New Roman"/>
+          <w:sz w:val="24"/>
+          <w:szCs w:val="24"/>
+        </w:rPr>
+      </w:pPr>
+      <w:r>
+        <w:rPr>
+          <w:rFonts w:ascii="Times New Roman" w:hAnsi="Times New Roman" w:cs="Times New Roman"/>
+          <w:sz w:val="24"/>
+          <w:szCs w:val="24"/>
+        </w:rPr>
+        <w:t xml:space="preserve">RF </w:t>
+      </w:r>
+      <w:r>
+        <w:rPr>
+          <w:rFonts w:ascii="Times New Roman" w:hAnsi="Times New Roman" w:cs="Times New Roman"/>
+          <w:sz w:val="24"/>
+          <w:szCs w:val="24"/>
+        </w:rPr>
+        <w:t>7</w:t>
       </w:r>
       <w:r>
         <w:rPr>
@@ -4533,7 +4602,77 @@
           <w:sz w:val="24"/>
           <w:szCs w:val="24"/>
         </w:rPr>
-        <w:t>Notificação de início de partida:</w:t>
+        <w:t>Receber Final da rodada</w:t>
+      </w:r>
+      <w:r>
+        <w:rPr>
+          <w:rFonts w:ascii="Times New Roman" w:hAnsi="Times New Roman" w:cs="Times New Roman"/>
+          <w:sz w:val="24"/>
+          <w:szCs w:val="24"/>
+        </w:rPr>
+        <w:t xml:space="preserve">: </w:t>
+      </w:r>
+      <w:r>
+        <w:rPr>
+          <w:rFonts w:ascii="Times New Roman" w:hAnsi="Times New Roman" w:cs="Times New Roman"/>
+          <w:sz w:val="24"/>
+          <w:szCs w:val="24"/>
+        </w:rPr>
+        <w:t xml:space="preserve">Ao receber o final da rodada, </w:t>
+      </w:r>
+      <w:r>
+        <w:rPr>
+          <w:rFonts w:ascii="Times New Roman" w:hAnsi="Times New Roman" w:cs="Times New Roman"/>
+          <w:sz w:val="24"/>
+          <w:szCs w:val="24"/>
+        </w:rPr>
+        <w:t>os placares são atualizados</w:t>
+      </w:r>
+      <w:r>
+        <w:rPr>
+          <w:rFonts w:ascii="Times New Roman" w:hAnsi="Times New Roman" w:cs="Times New Roman"/>
+          <w:sz w:val="24"/>
+          <w:szCs w:val="24"/>
+        </w:rPr>
+        <w:t xml:space="preserve"> e é verificado se a partida chegou ao final (algum jogador possuí 100 ou mais pontos)</w:t>
+      </w:r>
+      <w:r>
+        <w:rPr>
+          <w:rFonts w:ascii="Times New Roman" w:hAnsi="Times New Roman" w:cs="Times New Roman"/>
+          <w:sz w:val="24"/>
+          <w:szCs w:val="24"/>
+        </w:rPr>
+        <w:t>.</w:t>
+      </w:r>
+    </w:p>
+    <w:p>
+      <w:pPr>
+        <w:spacing w:line="360" w:lineRule="auto"/>
+        <w:jc w:val="both"/>
+        <w:rPr>
+          <w:rFonts w:ascii="Times New Roman" w:hAnsi="Times New Roman" w:cs="Times New Roman"/>
+          <w:sz w:val="24"/>
+          <w:szCs w:val="24"/>
+        </w:rPr>
+      </w:pPr>
+    </w:p>
+    <w:p>
+      <w:pPr>
+        <w:spacing w:line="360" w:lineRule="auto"/>
+        <w:jc w:val="both"/>
+        <w:rPr>
+          <w:rFonts w:ascii="Times New Roman" w:hAnsi="Times New Roman" w:cs="Times New Roman"/>
+          <w:sz w:val="24"/>
+          <w:szCs w:val="24"/>
+        </w:rPr>
+      </w:pPr>
+      <w:r>
+        <w:rPr>
+          <w:rFonts w:ascii="Times New Roman" w:hAnsi="Times New Roman" w:cs="Times New Roman"/>
+          <w:sz w:val="24"/>
+          <w:szCs w:val="24"/>
+        </w:rPr>
+        <w:t>RF</w:t>
       </w:r>
       <w:r>
         <w:rPr>
@@ -4549,61 +4688,7 @@
           <w:sz w:val="24"/>
           <w:szCs w:val="24"/>
         </w:rPr>
-        <w:t>O</w:t>
-      </w:r>
-      <w:r>
-        <w:rPr>
-          <w:rFonts w:ascii="Times New Roman" w:hAnsi="Times New Roman" w:cs="Times New Roman"/>
-          <w:sz w:val="24"/>
-          <w:szCs w:val="24"/>
-        </w:rPr>
-        <w:t xml:space="preserve"> programa notificará assim que houver uma solicitação de início de partida, realizada pelo Dog Server, em função da solicitação de início de partida por parte de outro jogador conectado ao servidor. A interface irá atualizar para receber </w:t>
-      </w:r>
-      <w:r>
-        <w:rPr>
-          <w:rFonts w:ascii="Times New Roman" w:hAnsi="Times New Roman" w:cs="Times New Roman"/>
-          <w:sz w:val="24"/>
-          <w:szCs w:val="24"/>
-        </w:rPr>
-        <w:t>tais informações, porém, somente o jogador local poderá iniciar a partida.</w:t>
-      </w:r>
-    </w:p>
-    <w:p>
-      <w:pPr>
-        <w:spacing w:line="360" w:lineRule="auto"/>
-        <w:jc w:val="both"/>
-        <w:rPr>
-          <w:rFonts w:ascii="Times New Roman" w:hAnsi="Times New Roman" w:cs="Times New Roman"/>
-          <w:sz w:val="24"/>
-          <w:szCs w:val="24"/>
-        </w:rPr>
-      </w:pPr>
-    </w:p>
-    <w:p>
-      <w:pPr>
-        <w:spacing w:line="360" w:lineRule="auto"/>
-        <w:jc w:val="both"/>
-        <w:rPr>
-          <w:rFonts w:ascii="Times New Roman" w:hAnsi="Times New Roman" w:cs="Times New Roman"/>
-          <w:sz w:val="24"/>
-          <w:szCs w:val="24"/>
-        </w:rPr>
-      </w:pPr>
-      <w:r>
-        <w:rPr>
-          <w:rFonts w:ascii="Times New Roman" w:hAnsi="Times New Roman" w:cs="Times New Roman"/>
-          <w:sz w:val="24"/>
-          <w:szCs w:val="24"/>
-        </w:rPr>
-        <w:t xml:space="preserve">RF </w:t>
-      </w:r>
-      <w:r>
-        <w:rPr>
-          <w:rFonts w:ascii="Times New Roman" w:hAnsi="Times New Roman" w:cs="Times New Roman"/>
-          <w:sz w:val="24"/>
-          <w:szCs w:val="24"/>
-        </w:rPr>
-        <w:t>9</w:t>
+        <w:t>8</w:t>
       </w:r>
       <w:r>
         <w:rPr>
@@ -4621,7 +4706,85 @@
           <w:sz w:val="24"/>
           <w:szCs w:val="24"/>
         </w:rPr>
-        <w:t xml:space="preserve">Receber </w:t>
+        <w:t>Notificação de início de partida:</w:t>
+      </w:r>
+      <w:r>
+        <w:rPr>
+          <w:rFonts w:ascii="Times New Roman" w:hAnsi="Times New Roman" w:cs="Times New Roman"/>
+          <w:sz w:val="24"/>
+          <w:szCs w:val="24"/>
+        </w:rPr>
+        <w:t xml:space="preserve"> </w:t>
+      </w:r>
+      <w:r>
+        <w:rPr>
+          <w:rFonts w:ascii="Times New Roman" w:hAnsi="Times New Roman" w:cs="Times New Roman"/>
+          <w:sz w:val="24"/>
+          <w:szCs w:val="24"/>
+        </w:rPr>
+        <w:t>O</w:t>
+      </w:r>
+      <w:r>
+        <w:rPr>
+          <w:rFonts w:ascii="Times New Roman" w:hAnsi="Times New Roman" w:cs="Times New Roman"/>
+          <w:sz w:val="24"/>
+          <w:szCs w:val="24"/>
+        </w:rPr>
+        <w:t xml:space="preserve"> programa notificará assim que houver uma solicitação de início de partida, realizada pelo Dog Server, em função da solicitação de início de partida por parte de outro jogador conectado ao servidor. A interface irá atualizar para receber </w:t>
+      </w:r>
+      <w:r>
+        <w:rPr>
+          <w:rFonts w:ascii="Times New Roman" w:hAnsi="Times New Roman" w:cs="Times New Roman"/>
+          <w:sz w:val="24"/>
+          <w:szCs w:val="24"/>
+        </w:rPr>
+        <w:t>tais informações, porém, somente o jogador local poderá iniciar a partida.</w:t>
+      </w:r>
+    </w:p>
+    <w:p>
+      <w:pPr>
+        <w:spacing w:line="360" w:lineRule="auto"/>
+        <w:jc w:val="both"/>
+        <w:rPr>
+          <w:rFonts w:ascii="Times New Roman" w:hAnsi="Times New Roman" w:cs="Times New Roman"/>
+          <w:sz w:val="24"/>
+          <w:szCs w:val="24"/>
+        </w:rPr>
+      </w:pPr>
+    </w:p>
+    <w:p>
+      <w:pPr>
+        <w:spacing w:line="360" w:lineRule="auto"/>
+        <w:jc w:val="both"/>
+        <w:rPr>
+          <w:rFonts w:ascii="Times New Roman" w:hAnsi="Times New Roman" w:cs="Times New Roman"/>
+          <w:sz w:val="24"/>
+          <w:szCs w:val="24"/>
+        </w:rPr>
+      </w:pPr>
+      <w:r>
+        <w:rPr>
+          <w:rFonts w:ascii="Times New Roman" w:hAnsi="Times New Roman" w:cs="Times New Roman"/>
+          <w:sz w:val="24"/>
+          <w:szCs w:val="24"/>
+        </w:rPr>
+        <w:t xml:space="preserve">RF </w:t>
+      </w:r>
+      <w:r>
+        <w:rPr>
+          <w:rFonts w:ascii="Times New Roman" w:hAnsi="Times New Roman" w:cs="Times New Roman"/>
+          <w:sz w:val="24"/>
+          <w:szCs w:val="24"/>
+        </w:rPr>
+        <w:t>9</w:t>
+      </w:r>
+      <w:r>
+        <w:rPr>
+          <w:rFonts w:ascii="Times New Roman" w:hAnsi="Times New Roman" w:cs="Times New Roman"/>
+          <w:sz w:val="24"/>
+          <w:szCs w:val="24"/>
+        </w:rPr>
+        <w:t xml:space="preserve">. </w:t>
       </w:r>
       <w:r>
         <w:rPr>
@@ -4631,7 +4794,7 @@
           <w:sz w:val="24"/>
           <w:szCs w:val="24"/>
         </w:rPr>
-        <w:t>ação local</w:t>
+        <w:t xml:space="preserve">Receber </w:t>
       </w:r>
       <w:r>
         <w:rPr>
@@ -4641,6 +4804,16 @@
           <w:sz w:val="24"/>
           <w:szCs w:val="24"/>
         </w:rPr>
+        <w:t>ação local</w:t>
+      </w:r>
+      <w:r>
+        <w:rPr>
+          <w:rFonts w:ascii="Times New Roman" w:hAnsi="Times New Roman" w:cs="Times New Roman"/>
+          <w:b/>
+          <w:bCs/>
+          <w:sz w:val="24"/>
+          <w:szCs w:val="24"/>
+        </w:rPr>
         <w:t xml:space="preserve">: </w:t>
       </w:r>
       <w:r>
@@ -4909,6 +5082,62 @@
           <w:szCs w:val="24"/>
         </w:rPr>
         <w:t>.</w:t>
+      </w:r>
+    </w:p>
+    <w:p>
+      <w:pPr>
+        <w:spacing w:line="360" w:lineRule="auto"/>
+        <w:jc w:val="both"/>
+        <w:rPr>
+          <w:rFonts w:ascii="Times New Roman" w:hAnsi="Times New Roman" w:cs="Times New Roman"/>
+          <w:sz w:val="24"/>
+          <w:szCs w:val="24"/>
+        </w:rPr>
+      </w:pPr>
+    </w:p>
+    <w:p>
+      <w:pPr>
+        <w:spacing w:line="360" w:lineRule="auto"/>
+        <w:jc w:val="both"/>
+        <w:rPr>
+          <w:rFonts w:ascii="Times New Roman" w:hAnsi="Times New Roman" w:cs="Times New Roman"/>
+          <w:sz w:val="24"/>
+          <w:szCs w:val="24"/>
+        </w:rPr>
+      </w:pPr>
+      <w:r>
+        <w:rPr>
+          <w:rFonts w:ascii="Times New Roman" w:hAnsi="Times New Roman" w:cs="Times New Roman"/>
+          <w:sz w:val="24"/>
+          <w:szCs w:val="24"/>
+        </w:rPr>
+        <w:t>RF 11</w:t>
+      </w:r>
+      <w:r>
+        <w:rPr>
+          <w:rFonts w:ascii="Times New Roman" w:hAnsi="Times New Roman" w:cs="Times New Roman"/>
+          <w:sz w:val="24"/>
+          <w:szCs w:val="24"/>
+        </w:rPr>
+        <w:t xml:space="preserve">: </w:t>
+      </w:r>
+      <w:r>
+        <w:rPr>
+          <w:rFonts w:ascii="Times New Roman" w:hAnsi="Times New Roman" w:cs="Times New Roman"/>
+          <w:b/>
+          <w:bCs/>
+          <w:sz w:val="24"/>
+          <w:szCs w:val="24"/>
+        </w:rPr>
+        <w:t xml:space="preserve">Selecionar carta: </w:t>
+      </w:r>
+      <w:r>
+        <w:rPr>
+          <w:rFonts w:ascii="Times New Roman" w:hAnsi="Times New Roman" w:cs="Times New Roman"/>
+          <w:sz w:val="24"/>
+          <w:szCs w:val="24"/>
+        </w:rPr>
+        <w:t>O jogador deve selecionar uma ou mais cartas. Desta forma possibilitante a ele que ele consiga realizar a ação de descarte seguida pela RF 5.</w:t>
       </w:r>
     </w:p>
     <w:p>
@@ -6688,13 +6917,13 @@
     <w:name w:val="Normal"/>
     <w:qFormat/>
   </w:style>
-  <w:style w:type="character" w:default="1" w:styleId="Fontepargpadro">
+  <w:style w:type="character" w:default="1" w:styleId="DefaultParagraphFont">
     <w:name w:val="Default Paragraph Font"/>
     <w:uiPriority w:val="1"/>
     <w:semiHidden/>
     <w:unhideWhenUsed/>
   </w:style>
-  <w:style w:type="table" w:default="1" w:styleId="Tabelanormal">
+  <w:style w:type="table" w:default="1" w:styleId="TableNormal">
     <w:name w:val="Normal Table"/>
     <w:uiPriority w:val="99"/>
     <w:semiHidden/>
@@ -6709,15 +6938,15 @@
       </w:tblCellMar>
     </w:tblPr>
   </w:style>
-  <w:style w:type="numbering" w:default="1" w:styleId="Semlista">
+  <w:style w:type="numbering" w:default="1" w:styleId="NoList">
     <w:name w:val="No List"/>
     <w:uiPriority w:val="99"/>
     <w:semiHidden/>
     <w:unhideWhenUsed/>
   </w:style>
-  <w:style w:type="table" w:styleId="Tabelacomgrade">
+  <w:style w:type="table" w:styleId="TableGrid">
     <w:name w:val="Table Grid"/>
-    <w:basedOn w:val="Tabelanormal"/>
+    <w:basedOn w:val="TableNormal"/>
     <w:uiPriority w:val="39"/>
     <w:rsid w:val="00650132"/>
     <w:pPr>
@@ -6734,7 +6963,7 @@
       </w:tblBorders>
     </w:tblPr>
   </w:style>
-  <w:style w:type="paragraph" w:styleId="PargrafodaLista">
+  <w:style w:type="paragraph" w:styleId="ListParagraph">
     <w:name w:val="List Paragraph"/>
     <w:basedOn w:val="Normal"/>
     <w:uiPriority w:val="34"/>
@@ -6747,7 +6976,7 @@
   </w:style>
   <w:style w:type="character" w:styleId="Hyperlink">
     <w:name w:val="Hyperlink"/>
-    <w:basedOn w:val="Fontepargpadro"/>
+    <w:basedOn w:val="DefaultParagraphFont"/>
     <w:uiPriority w:val="99"/>
     <w:unhideWhenUsed/>
     <w:rsid w:val="005D7EF5"/>
@@ -6756,9 +6985,9 @@
       <w:u w:val="single"/>
     </w:rPr>
   </w:style>
-  <w:style w:type="character" w:styleId="MenoPendente">
+  <w:style w:type="character" w:styleId="UnresolvedMention">
     <w:name w:val="Unresolved Mention"/>
-    <w:basedOn w:val="Fontepargpadro"/>
+    <w:basedOn w:val="DefaultParagraphFont"/>
     <w:uiPriority w:val="99"/>
     <w:semiHidden/>
     <w:unhideWhenUsed/>
@@ -6768,9 +6997,9 @@
       <w:shd w:val="clear" w:color="auto" w:fill="E1DFDD"/>
     </w:rPr>
   </w:style>
-  <w:style w:type="character" w:styleId="HiperlinkVisitado">
+  <w:style w:type="character" w:styleId="FollowedHyperlink">
     <w:name w:val="FollowedHyperlink"/>
-    <w:basedOn w:val="Fontepargpadro"/>
+    <w:basedOn w:val="DefaultParagraphFont"/>
     <w:uiPriority w:val="99"/>
     <w:semiHidden/>
     <w:unhideWhenUsed/>

</xml_diff>